<commit_message>
i hope this is the last commit
</commit_message>
<xml_diff>
--- a/docs/EFES Project Report.docx
+++ b/docs/EFES Project Report.docx
@@ -199,7 +199,7 @@
                     <pic:cNvPicPr/>
                   </pic:nvPicPr>
                   <pic:blipFill>
-                    <a:blip r:embed="rId5">
+                    <a:blip r:embed="rId8">
                       <a:extLst>
                         <a:ext uri="{28A0092B-C50C-407E-A947-70E740481C1C}">
                           <a14:useLocalDpi xmlns:a14="http://schemas.microsoft.com/office/drawing/2010/main" val="0"/>
@@ -334,7 +334,7 @@
                     </pic:cNvPicPr>
                   </pic:nvPicPr>
                   <pic:blipFill>
-                    <a:blip r:embed="rId6">
+                    <a:blip r:embed="rId9">
                       <a:extLst>
                         <a:ext uri="{28A0092B-C50C-407E-A947-70E740481C1C}">
                           <a14:useLocalDpi xmlns:a14="http://schemas.microsoft.com/office/drawing/2010/main" val="0"/>
@@ -444,7 +444,7 @@
                     <pic:cNvPicPr/>
                   </pic:nvPicPr>
                   <pic:blipFill>
-                    <a:blip r:embed="rId7">
+                    <a:blip r:embed="rId10">
                       <a:extLst>
                         <a:ext uri="{28A0092B-C50C-407E-A947-70E740481C1C}">
                           <a14:useLocalDpi xmlns:a14="http://schemas.microsoft.com/office/drawing/2010/main" val="0"/>
@@ -567,7 +567,7 @@
                     <pic:cNvPicPr/>
                   </pic:nvPicPr>
                   <pic:blipFill>
-                    <a:blip r:embed="rId8">
+                    <a:blip r:embed="rId11">
                       <a:extLst>
                         <a:ext uri="{28A0092B-C50C-407E-A947-70E740481C1C}">
                           <a14:useLocalDpi xmlns:a14="http://schemas.microsoft.com/office/drawing/2010/main" val="0"/>
@@ -687,10 +687,7 @@
         <w:t xml:space="preserve">Through a PLL (PLL0), is possible to generate different clock signals starting from the external oscillator installed on the development board in use. It’s a 50 MHz </w:t>
       </w:r>
       <w:r>
-        <w:t xml:space="preserve">quartz oscillator and the PLL outputs 4 different clock signals for different uses. On of this is the frequency at which all the internal peripherals </w:t>
-      </w:r>
-      <w:r>
-        <w:t xml:space="preserve">on the </w:t>
+        <w:t xml:space="preserve">quartz oscillator and the PLL outputs 4 different clock signals for different uses. On of this is the frequency at which all the internal peripherals on the </w:t>
       </w:r>
       <w:proofErr w:type="spellStart"/>
       <w:r>
@@ -698,10 +695,7 @@
       </w:r>
       <w:proofErr w:type="spellEnd"/>
       <w:r>
-        <w:t xml:space="preserve"> </w:t>
-      </w:r>
-      <w:r>
-        <w:t>and the core itself works and it’s a 50 MHz clock. Other three PLL0’s outputs will be discussed later in this document.</w:t>
+        <w:t xml:space="preserve"> and the core itself works and it’s a 50 MHz clock. Other three PLL0’s outputs will be discussed later in this document.</w:t>
       </w:r>
     </w:p>
     <w:p>
@@ -802,7 +796,7 @@
                     <pic:cNvPicPr/>
                   </pic:nvPicPr>
                   <pic:blipFill>
-                    <a:blip r:embed="rId9">
+                    <a:blip r:embed="rId12">
                       <a:extLst>
                         <a:ext uri="{28A0092B-C50C-407E-A947-70E740481C1C}">
                           <a14:useLocalDpi xmlns:a14="http://schemas.microsoft.com/office/drawing/2010/main" val="0"/>
@@ -903,7 +897,7 @@
                     </pic:cNvPicPr>
                   </pic:nvPicPr>
                   <pic:blipFill>
-                    <a:blip r:embed="rId10">
+                    <a:blip r:embed="rId13">
                       <a:extLst>
                         <a:ext uri="{28A0092B-C50C-407E-A947-70E740481C1C}">
                           <a14:useLocalDpi xmlns:a14="http://schemas.microsoft.com/office/drawing/2010/main" val="0"/>
@@ -1018,13 +1012,7 @@
           <w:rPr>
             <w:rFonts w:ascii="Cambria Math" w:hAnsi="Cambria Math"/>
           </w:rPr>
-          <m:t>-1=</m:t>
-        </m:r>
-        <m:r>
-          <w:rPr>
-            <w:rFonts w:ascii="Cambria Math" w:hAnsi="Cambria Math"/>
-          </w:rPr>
-          <m:t>127</m:t>
+          <m:t>-1=127</m:t>
         </m:r>
       </m:oMath>
       <w:r>
@@ -1113,7 +1101,7 @@
                     </pic:cNvPicPr>
                   </pic:nvPicPr>
                   <pic:blipFill>
-                    <a:blip r:embed="rId11" cstate="print">
+                    <a:blip r:embed="rId14" cstate="print">
                       <a:extLst>
                         <a:ext uri="{28A0092B-C50C-407E-A947-70E740481C1C}">
                           <a14:useLocalDpi xmlns:a14="http://schemas.microsoft.com/office/drawing/2010/main" val="0"/>
@@ -1265,13 +1253,7 @@
           <w:rPr>
             <w:rFonts w:ascii="Cambria Math" w:hAnsi="Cambria Math"/>
           </w:rPr>
-          <m:t>=</m:t>
-        </m:r>
-        <m:r>
-          <w:rPr>
-            <w:rFonts w:ascii="Cambria Math" w:hAnsi="Cambria Math"/>
-          </w:rPr>
-          <m:t>1+</m:t>
+          <m:t>=1+</m:t>
         </m:r>
         <m:f>
           <m:fPr>
@@ -1343,19 +1325,7 @@
           <w:rPr>
             <w:rFonts w:ascii="Cambria Math" w:hAnsi="Cambria Math"/>
           </w:rPr>
-          <m:t>=</m:t>
-        </m:r>
-        <m:r>
-          <w:rPr>
-            <w:rFonts w:ascii="Cambria Math" w:hAnsi="Cambria Math"/>
-          </w:rPr>
-          <m:t>8.25</m:t>
-        </m:r>
-        <m:r>
-          <w:rPr>
-            <w:rFonts w:ascii="Cambria Math" w:hAnsi="Cambria Math"/>
-          </w:rPr>
-          <m:t>→</m:t>
+          <m:t>=8.25→</m:t>
         </m:r>
         <m:f>
           <m:fPr>
@@ -1427,13 +1397,7 @@
           <w:rPr>
             <w:rFonts w:ascii="Cambria Math" w:eastAsiaTheme="minorEastAsia" w:hAnsi="Cambria Math"/>
           </w:rPr>
-          <m:t>=</m:t>
-        </m:r>
-        <m:r>
-          <w:rPr>
-            <w:rFonts w:ascii="Cambria Math" w:eastAsiaTheme="minorEastAsia" w:hAnsi="Cambria Math"/>
-          </w:rPr>
-          <m:t>47 k</m:t>
+          <m:t>=47 k</m:t>
         </m:r>
         <m:r>
           <m:rPr>
@@ -1546,13 +1510,7 @@
           <w:rPr>
             <w:rFonts w:ascii="Cambria Math" w:eastAsiaTheme="minorEastAsia" w:hAnsi="Cambria Math"/>
           </w:rPr>
-          <m:t xml:space="preserve">=330 </m:t>
-        </m:r>
-        <m:r>
-          <w:rPr>
-            <w:rFonts w:ascii="Cambria Math" w:eastAsiaTheme="minorEastAsia" w:hAnsi="Cambria Math"/>
-          </w:rPr>
-          <m:t>k</m:t>
+          <m:t>=330 k</m:t>
         </m:r>
         <m:r>
           <m:rPr>
@@ -1561,16 +1519,7 @@
           <w:rPr>
             <w:rFonts w:ascii="Cambria Math" w:eastAsiaTheme="minorEastAsia" w:hAnsi="Cambria Math"/>
           </w:rPr>
-          <m:t>Ω</m:t>
-        </m:r>
-        <m:r>
-          <m:rPr>
-            <m:sty m:val="p"/>
-          </m:rPr>
-          <w:rPr>
-            <w:rFonts w:ascii="Cambria Math" w:eastAsiaTheme="minorEastAsia" w:hAnsi="Cambria Math"/>
-          </w:rPr>
-          <m:t>+10</m:t>
+          <m:t>Ω+10</m:t>
         </m:r>
         <m:r>
           <w:rPr>
@@ -1615,6 +1564,10 @@
         <w:jc w:val="both"/>
       </w:pPr>
       <w:r>
+        <w:rPr>
+          <w:noProof/>
+          <w:lang w:eastAsia="en-GB"/>
+        </w:rPr>
         <w:drawing>
           <wp:anchor distT="0" distB="0" distL="114300" distR="114300" simplePos="0" relativeHeight="251665408" behindDoc="0" locked="0" layoutInCell="1" allowOverlap="1" wp14:anchorId="7953F157" wp14:editId="245E867A">
             <wp:simplePos x="0" y="0"/>
@@ -1639,7 +1592,7 @@
                     <pic:cNvPicPr/>
                   </pic:nvPicPr>
                   <pic:blipFill>
-                    <a:blip r:embed="rId12" cstate="print">
+                    <a:blip r:embed="rId15" cstate="print">
                       <a:extLst>
                         <a:ext uri="{28A0092B-C50C-407E-A947-70E740481C1C}">
                           <a14:useLocalDpi xmlns:a14="http://schemas.microsoft.com/office/drawing/2010/main" val="0"/>
@@ -1817,7 +1770,7 @@
                     </pic:cNvPicPr>
                   </pic:nvPicPr>
                   <pic:blipFill rotWithShape="1">
-                    <a:blip r:embed="rId13" cstate="print">
+                    <a:blip r:embed="rId16" cstate="print">
                       <a:extLst>
                         <a:ext uri="{28A0092B-C50C-407E-A947-70E740481C1C}">
                           <a14:useLocalDpi xmlns:a14="http://schemas.microsoft.com/office/drawing/2010/main" val="0"/>
@@ -1876,25 +1829,7 @@
           <w:rPr>
             <w:rFonts w:ascii="Cambria Math" w:eastAsiaTheme="minorEastAsia" w:hAnsi="Cambria Math"/>
           </w:rPr>
-          <m:t>R</m:t>
-        </m:r>
-        <m:r>
-          <w:rPr>
-            <w:rFonts w:ascii="Cambria Math" w:eastAsiaTheme="minorEastAsia" w:hAnsi="Cambria Math"/>
-          </w:rPr>
-          <m:t>=</m:t>
-        </m:r>
-        <m:r>
-          <w:rPr>
-            <w:rFonts w:ascii="Cambria Math" w:eastAsiaTheme="minorEastAsia" w:hAnsi="Cambria Math"/>
-          </w:rPr>
-          <m:t xml:space="preserve">10 </m:t>
-        </m:r>
-        <m:r>
-          <w:rPr>
-            <w:rFonts w:ascii="Cambria Math" w:eastAsiaTheme="minorEastAsia" w:hAnsi="Cambria Math"/>
-          </w:rPr>
-          <m:t>k</m:t>
+          <m:t>R=10 k</m:t>
         </m:r>
         <m:r>
           <m:rPr>
@@ -1917,19 +1852,7 @@
           <w:rPr>
             <w:rFonts w:ascii="Cambria Math" w:eastAsiaTheme="minorEastAsia" w:hAnsi="Cambria Math"/>
           </w:rPr>
-          <m:t>V</m:t>
-        </m:r>
-        <m:r>
-          <w:rPr>
-            <w:rFonts w:ascii="Cambria Math" w:eastAsiaTheme="minorEastAsia" w:hAnsi="Cambria Math"/>
-          </w:rPr>
-          <m:t>=</m:t>
-        </m:r>
-        <m:r>
-          <w:rPr>
-            <w:rFonts w:ascii="Cambria Math" w:eastAsiaTheme="minorEastAsia" w:hAnsi="Cambria Math"/>
-          </w:rPr>
-          <m:t>0b111_1111</m:t>
+          <m:t>V=0b111_1111</m:t>
         </m:r>
       </m:oMath>
       <w:r>
@@ -2059,19 +1982,7 @@
           <w:rPr>
             <w:rFonts w:ascii="Cambria Math" w:eastAsiaTheme="minorEastAsia" w:hAnsi="Cambria Math"/>
           </w:rPr>
-          <m:t>=</m:t>
-        </m:r>
-        <m:r>
-          <w:rPr>
-            <w:rFonts w:ascii="Cambria Math" w:eastAsiaTheme="minorEastAsia" w:hAnsi="Cambria Math"/>
-          </w:rPr>
-          <m:t>3.274</m:t>
-        </m:r>
-        <m:r>
-          <w:rPr>
-            <w:rFonts w:ascii="Cambria Math" w:eastAsiaTheme="minorEastAsia" w:hAnsi="Cambria Math"/>
-          </w:rPr>
-          <m:t xml:space="preserve"> V</m:t>
+          <m:t>=3.274 V</m:t>
         </m:r>
       </m:oMath>
       <w:r>
@@ -2125,31 +2036,7 @@
           <w:rPr>
             <w:rFonts w:ascii="Cambria Math" w:eastAsiaTheme="minorEastAsia" w:hAnsi="Cambria Math"/>
           </w:rPr>
-          <m:t>V</m:t>
-        </m:r>
-        <m:r>
-          <w:rPr>
-            <w:rFonts w:ascii="Cambria Math" w:eastAsiaTheme="minorEastAsia" w:hAnsi="Cambria Math"/>
-          </w:rPr>
-          <m:t>=</m:t>
-        </m:r>
-        <m:r>
-          <w:rPr>
-            <w:rFonts w:ascii="Cambria Math" w:eastAsiaTheme="minorEastAsia" w:hAnsi="Cambria Math"/>
-          </w:rPr>
-          <m:t>0b</m:t>
-        </m:r>
-        <m:r>
-          <w:rPr>
-            <w:rFonts w:ascii="Cambria Math" w:eastAsiaTheme="minorEastAsia" w:hAnsi="Cambria Math"/>
-          </w:rPr>
-          <m:t>000_000</m:t>
-        </m:r>
-        <m:r>
-          <w:rPr>
-            <w:rFonts w:ascii="Cambria Math" w:eastAsiaTheme="minorEastAsia" w:hAnsi="Cambria Math"/>
-          </w:rPr>
-          <m:t>1</m:t>
+          <m:t>V=0b000_0001</m:t>
         </m:r>
       </m:oMath>
       <w:r>
@@ -2273,31 +2160,7 @@
           <w:rPr>
             <w:rFonts w:ascii="Cambria Math" w:eastAsiaTheme="minorEastAsia" w:hAnsi="Cambria Math"/>
           </w:rPr>
-          <m:t>=</m:t>
-        </m:r>
-        <m:r>
-          <w:rPr>
-            <w:rFonts w:ascii="Cambria Math" w:eastAsiaTheme="minorEastAsia" w:hAnsi="Cambria Math"/>
-          </w:rPr>
-          <m:t>25.8</m:t>
-        </m:r>
-        <m:r>
-          <w:rPr>
-            <w:rFonts w:ascii="Cambria Math" w:eastAsiaTheme="minorEastAsia" w:hAnsi="Cambria Math"/>
-          </w:rPr>
-          <m:t xml:space="preserve"> </m:t>
-        </m:r>
-        <m:r>
-          <w:rPr>
-            <w:rFonts w:ascii="Cambria Math" w:eastAsiaTheme="minorEastAsia" w:hAnsi="Cambria Math"/>
-          </w:rPr>
-          <m:t>m</m:t>
-        </m:r>
-        <m:r>
-          <w:rPr>
-            <w:rFonts w:ascii="Cambria Math" w:eastAsiaTheme="minorEastAsia" w:hAnsi="Cambria Math"/>
-          </w:rPr>
-          <m:t>V</m:t>
+          <m:t>=25.8 mV</m:t>
         </m:r>
       </m:oMath>
       <w:r>
@@ -2516,6 +2379,10 @@
         <w:jc w:val="both"/>
       </w:pPr>
       <w:r>
+        <w:rPr>
+          <w:noProof/>
+          <w:lang w:eastAsia="en-GB"/>
+        </w:rPr>
         <w:drawing>
           <wp:anchor distT="0" distB="0" distL="114300" distR="114300" simplePos="0" relativeHeight="251667456" behindDoc="0" locked="0" layoutInCell="1" allowOverlap="1" wp14:anchorId="2EFDB1D2" wp14:editId="559B9D07">
             <wp:simplePos x="0" y="0"/>
@@ -2540,7 +2407,7 @@
                     <pic:cNvPicPr/>
                   </pic:nvPicPr>
                   <pic:blipFill>
-                    <a:blip r:embed="rId14" cstate="print">
+                    <a:blip r:embed="rId17" cstate="print">
                       <a:extLst>
                         <a:ext uri="{28A0092B-C50C-407E-A947-70E740481C1C}">
                           <a14:useLocalDpi xmlns:a14="http://schemas.microsoft.com/office/drawing/2010/main" val="0"/>
@@ -2752,6 +2619,40 @@
     </w:p>
     <w:p>
       <w:r>
+        <w:t>Here there is the electric schematic of the ADC. It’s implemented in the same way on the breadboard. The two power rails come from the FPGA and the SAR logic (the box on the bottom-right side) is, as said, inside our board.</w:t>
+      </w:r>
+    </w:p>
+    <w:p>
+      <w:r>
+        <w:t>The “</w:t>
+      </w:r>
+      <w:proofErr w:type="spellStart"/>
+      <w:r>
+        <w:t>soc</w:t>
+      </w:r>
+      <w:proofErr w:type="spellEnd"/>
+      <w:r>
+        <w:t>” and “</w:t>
+      </w:r>
+      <w:proofErr w:type="spellStart"/>
+      <w:r>
+        <w:t>eoc</w:t>
+      </w:r>
+      <w:proofErr w:type="spellEnd"/>
+      <w:r>
+        <w:t xml:space="preserve">” wires are not showed because they are directly connected to the dedicated GPIO lines towards our </w:t>
+      </w:r>
+      <w:proofErr w:type="spellStart"/>
+      <w:r>
+        <w:t>SoC</w:t>
+      </w:r>
+      <w:proofErr w:type="spellEnd"/>
+      <w:r>
+        <w:t>, so they aren’t external wires.</w:t>
+      </w:r>
+    </w:p>
+    <w:p>
+      <w:r>
         <w:rPr>
           <w:noProof/>
           <w:lang w:eastAsia="en-GB"/>
@@ -2772,7 +2673,7 @@
                     <pic:cNvPicPr/>
                   </pic:nvPicPr>
                   <pic:blipFill>
-                    <a:blip r:embed="rId15">
+                    <a:blip r:embed="rId18">
                       <a:extLst>
                         <a:ext uri="{28A0092B-C50C-407E-A947-70E740481C1C}">
                           <a14:useLocalDpi xmlns:a14="http://schemas.microsoft.com/office/drawing/2010/main" val="0"/>
@@ -2799,8 +2700,6 @@
         </w:drawing>
       </w:r>
     </w:p>
-    <w:p/>
-    <w:p/>
     <w:p/>
     <w:p/>
     <w:p/>
@@ -2848,7 +2747,7 @@
                     </pic:cNvPicPr>
                   </pic:nvPicPr>
                   <pic:blipFill>
-                    <a:blip r:embed="rId16" cstate="print">
+                    <a:blip r:embed="rId19" cstate="print">
                       <a:extLst>
                         <a:ext uri="{28A0092B-C50C-407E-A947-70E740481C1C}">
                           <a14:useLocalDpi xmlns:a14="http://schemas.microsoft.com/office/drawing/2010/main" val="0"/>
@@ -2914,7 +2813,7 @@
                     <pic:cNvPicPr/>
                   </pic:nvPicPr>
                   <pic:blipFill>
-                    <a:blip r:embed="rId17">
+                    <a:blip r:embed="rId20">
                       <a:extLst>
                         <a:ext uri="{28A0092B-C50C-407E-A947-70E740481C1C}">
                           <a14:useLocalDpi xmlns:a14="http://schemas.microsoft.com/office/drawing/2010/main" val="0"/>
@@ -2968,6 +2867,10 @@
         <w:jc w:val="both"/>
       </w:pPr>
       <w:r>
+        <w:rPr>
+          <w:noProof/>
+          <w:lang w:eastAsia="en-GB"/>
+        </w:rPr>
         <w:drawing>
           <wp:anchor distT="0" distB="0" distL="114300" distR="114300" simplePos="0" relativeHeight="251672576" behindDoc="0" locked="0" layoutInCell="1" allowOverlap="1" wp14:anchorId="1BA6C385" wp14:editId="67A77305">
             <wp:simplePos x="0" y="0"/>
@@ -2992,7 +2895,7 @@
                     <pic:cNvPicPr/>
                   </pic:nvPicPr>
                   <pic:blipFill>
-                    <a:blip r:embed="rId18">
+                    <a:blip r:embed="rId21">
                       <a:extLst>
                         <a:ext uri="{28A0092B-C50C-407E-A947-70E740481C1C}">
                           <a14:useLocalDpi xmlns:a14="http://schemas.microsoft.com/office/drawing/2010/main" val="0"/>
@@ -3178,7 +3081,7 @@
                     <pic:cNvPicPr/>
                   </pic:nvPicPr>
                   <pic:blipFill>
-                    <a:blip r:embed="rId19">
+                    <a:blip r:embed="rId22">
                       <a:extLst>
                         <a:ext uri="{28A0092B-C50C-407E-A947-70E740481C1C}">
                           <a14:useLocalDpi xmlns:a14="http://schemas.microsoft.com/office/drawing/2010/main" val="0"/>
@@ -3218,6 +3121,7 @@
           <w:ilvl w:val="0"/>
           <w:numId w:val="2"/>
         </w:numPr>
+        <w:jc w:val="both"/>
       </w:pPr>
       <w:r>
         <w:t>STX: Start of Text and it’s equal to the ASCII code 0x02</w:t>
@@ -3233,6 +3137,7 @@
           <w:ilvl w:val="0"/>
           <w:numId w:val="2"/>
         </w:numPr>
+        <w:jc w:val="both"/>
       </w:pPr>
       <w:r>
         <w:t xml:space="preserve">CMD: it can be a command on 4 bytes or if it’s a ACK or NACK packet, it’s 1-byte wide and contains respectively </w:t>
@@ -3251,6 +3156,7 @@
           <w:ilvl w:val="0"/>
           <w:numId w:val="2"/>
         </w:numPr>
+        <w:jc w:val="both"/>
       </w:pPr>
       <w:r>
         <w:t>LENGTH: 1 byte wide, means that a DATA packet size can space from 0 byte to 255 bytes.</w:t>
@@ -3263,9 +3169,21 @@
           <w:ilvl w:val="0"/>
           <w:numId w:val="2"/>
         </w:numPr>
+        <w:jc w:val="both"/>
       </w:pPr>
       <w:r>
         <w:t>DATA0...DATA(n-1): it’s optional if LENGTH=0, otherwise contains N data.</w:t>
+      </w:r>
+      <w:r>
+        <w:t xml:space="preserve"> If you want to send, for example, a 32-bit integer, you have to send it in “little-endian”, means that </w:t>
+      </w:r>
+      <w:proofErr w:type="gramStart"/>
+      <w:r>
+        <w:t>data[</w:t>
+      </w:r>
+      <w:proofErr w:type="gramEnd"/>
+      <w:r>
+        <w:t>0] is the less significant byte</w:t>
       </w:r>
     </w:p>
     <w:p>
@@ -3275,6 +3193,7 @@
           <w:ilvl w:val="0"/>
           <w:numId w:val="2"/>
         </w:numPr>
+        <w:jc w:val="both"/>
       </w:pPr>
       <w:r>
         <w:t>CRC: it’s computed as the sum of the CRC of the CMD + CRCs of all DATA.</w:t>
@@ -3287,6 +3206,7 @@
           <w:ilvl w:val="0"/>
           <w:numId w:val="2"/>
         </w:numPr>
+        <w:jc w:val="both"/>
       </w:pPr>
       <w:r>
         <w:t>ETX: End of Text and it’s equal to the ASCII code 0x03</w:t>
@@ -3343,7 +3263,7 @@
                     </pic:cNvPicPr>
                   </pic:nvPicPr>
                   <pic:blipFill>
-                    <a:blip r:embed="rId20" cstate="print">
+                    <a:blip r:embed="rId23" cstate="print">
                       <a:extLst>
                         <a:ext uri="{28A0092B-C50C-407E-A947-70E740481C1C}">
                           <a14:useLocalDpi xmlns:a14="http://schemas.microsoft.com/office/drawing/2010/main" val="0"/>
@@ -3384,12 +3304,165 @@
         <w:t>Obviously, each byte has to be encapsulated in a UART frame. This means a START bit, then the byte content on 8 bits, then a STOP bit. This is according to the UART peripheral settings.</w:t>
       </w:r>
     </w:p>
+    <w:p>
+      <w:pPr>
+        <w:pStyle w:val="Titolo3"/>
+      </w:pPr>
+      <w:r>
+        <w:t>The available commands</w:t>
+      </w:r>
+    </w:p>
+    <w:p>
+      <w:pPr>
+        <w:jc w:val="both"/>
+      </w:pPr>
+      <w:r>
+        <w:t>The controller’s firmware implements a few commands (that it receives or send to a client). These commands are:</w:t>
+      </w:r>
+    </w:p>
+    <w:p>
+      <w:pPr>
+        <w:pStyle w:val="Paragrafoelenco"/>
+        <w:numPr>
+          <w:ilvl w:val="0"/>
+          <w:numId w:val="3"/>
+        </w:numPr>
+        <w:jc w:val="both"/>
+      </w:pPr>
+      <w:r>
+        <w:t>CURR: it’s a 1-byte data frame containing the current temperature read.</w:t>
+      </w:r>
+    </w:p>
+    <w:p>
+      <w:pPr>
+        <w:pStyle w:val="Paragrafoelenco"/>
+        <w:numPr>
+          <w:ilvl w:val="0"/>
+          <w:numId w:val="3"/>
+        </w:numPr>
+        <w:jc w:val="both"/>
+      </w:pPr>
+      <w:r>
+        <w:t>CAVG: it’s a 4-byte unsigned integer containing the sum of last samples. Is up to the client compute the average by knowing on how many samples the average is computed</w:t>
+      </w:r>
+    </w:p>
+    <w:p>
+      <w:pPr>
+        <w:pStyle w:val="Paragrafoelenco"/>
+        <w:numPr>
+          <w:ilvl w:val="0"/>
+          <w:numId w:val="3"/>
+        </w:numPr>
+        <w:jc w:val="both"/>
+      </w:pPr>
+      <w:r>
+        <w:t>PING: sent at the beginning of a communication, it’s a sort of handshake between the client and the controller</w:t>
+      </w:r>
+    </w:p>
+    <w:p>
+      <w:pPr>
+        <w:pStyle w:val="Paragrafoelenco"/>
+        <w:numPr>
+          <w:ilvl w:val="0"/>
+          <w:numId w:val="3"/>
+        </w:numPr>
+        <w:jc w:val="both"/>
+      </w:pPr>
+      <w:r>
+        <w:t>PONG: is an answer sent from the controller after the PING command is successfully received</w:t>
+      </w:r>
+    </w:p>
+    <w:p>
+      <w:pPr>
+        <w:pStyle w:val="Paragrafoelenco"/>
+        <w:numPr>
+          <w:ilvl w:val="0"/>
+          <w:numId w:val="3"/>
+        </w:numPr>
+        <w:jc w:val="both"/>
+      </w:pPr>
+      <w:r>
+        <w:t>CSET: a group of new configurations sent by the client. It’s a 20-byte data frame containing all the new configurations of the controller</w:t>
+      </w:r>
+    </w:p>
+    <w:p>
+      <w:pPr>
+        <w:pStyle w:val="Paragrafoelenco"/>
+        <w:numPr>
+          <w:ilvl w:val="0"/>
+          <w:numId w:val="3"/>
+        </w:numPr>
+        <w:jc w:val="both"/>
+      </w:pPr>
+      <w:r>
+        <w:t>CGET: a data frame sent by the client to request the current configuration. It can be 0-byte wide</w:t>
+      </w:r>
+    </w:p>
+    <w:p>
+      <w:pPr>
+        <w:pStyle w:val="Paragrafoelenco"/>
+        <w:numPr>
+          <w:ilvl w:val="0"/>
+          <w:numId w:val="3"/>
+        </w:numPr>
+        <w:jc w:val="both"/>
+      </w:pPr>
+      <w:r>
+        <w:t>CSEN: a 20-byte data frame sent by the controller after the CGET frame to the client to instruct it about the current configurations</w:t>
+      </w:r>
+    </w:p>
+    <w:p>
+      <w:pPr>
+        <w:pStyle w:val="Paragrafoelenco"/>
+        <w:numPr>
+          <w:ilvl w:val="0"/>
+          <w:numId w:val="3"/>
+        </w:numPr>
+        <w:jc w:val="both"/>
+      </w:pPr>
+      <w:r>
+        <w:t>HGET: a data frame sent by the client to request the current history. It can be 0-byte wide</w:t>
+      </w:r>
+    </w:p>
+    <w:p>
+      <w:pPr>
+        <w:pStyle w:val="Paragrafoelenco"/>
+        <w:numPr>
+          <w:ilvl w:val="0"/>
+          <w:numId w:val="3"/>
+        </w:numPr>
+        <w:jc w:val="both"/>
+      </w:pPr>
+      <w:r>
+        <w:t xml:space="preserve">HSEN: After a HGET is received, the </w:t>
+      </w:r>
+      <w:r>
+        <w:t>System</w:t>
+      </w:r>
+      <w:r>
+        <w:t xml:space="preserve"> will start to send data frame of 128 bytes each containing all the history saved in the memory. They are called “chunks” and actually there are 16 chunks sent for a total of 2048 bytes.</w:t>
+      </w:r>
+    </w:p>
+    <w:p>
+      <w:pPr>
+        <w:pStyle w:val="Paragrafoelenco"/>
+        <w:numPr>
+          <w:ilvl w:val="0"/>
+          <w:numId w:val="3"/>
+        </w:numPr>
+        <w:jc w:val="both"/>
+      </w:pPr>
+      <w:r>
+        <w:t>LIVE: sent by the client, informs that the client is still connected. The client has to send it periodically to the system, otherwise it will stop sending information like CURR and CAVG. This is because the controller implements an anti-flood protection system on the UART channel.</w:t>
+      </w:r>
+    </w:p>
     <w:p/>
     <w:p>
       <w:pPr>
         <w:pStyle w:val="Citazioneintensa"/>
       </w:pPr>
       <w:r>
+        <w:lastRenderedPageBreak/>
         <w:t>The PWM peripheral</w:t>
       </w:r>
     </w:p>
@@ -3420,88 +3493,1528 @@
         <w:jc w:val="both"/>
       </w:pPr>
       <w:r>
+        <w:rPr>
+          <w:noProof/>
+          <w:lang w:eastAsia="en-GB"/>
+        </w:rPr>
+        <w:drawing>
+          <wp:anchor distT="0" distB="0" distL="114300" distR="114300" simplePos="0" relativeHeight="251674624" behindDoc="0" locked="0" layoutInCell="1" allowOverlap="1" wp14:anchorId="1AFAD382" wp14:editId="2390E0DE">
+            <wp:simplePos x="0" y="0"/>
+            <wp:positionH relativeFrom="margin">
+              <wp:align>left</wp:align>
+            </wp:positionH>
+            <wp:positionV relativeFrom="paragraph">
+              <wp:posOffset>1017270</wp:posOffset>
+            </wp:positionV>
+            <wp:extent cx="3590925" cy="984250"/>
+            <wp:effectExtent l="0" t="0" r="9525" b="6350"/>
+            <wp:wrapSquare wrapText="bothSides"/>
+            <wp:docPr id="2" name="Immagine 2"/>
+            <wp:cNvGraphicFramePr>
+              <a:graphicFrameLocks xmlns:a="http://schemas.openxmlformats.org/drawingml/2006/main" noChangeAspect="1"/>
+            </wp:cNvGraphicFramePr>
+            <a:graphic xmlns:a="http://schemas.openxmlformats.org/drawingml/2006/main">
+              <a:graphicData uri="http://schemas.openxmlformats.org/drawingml/2006/picture">
+                <pic:pic xmlns:pic="http://schemas.openxmlformats.org/drawingml/2006/picture">
+                  <pic:nvPicPr>
+                    <pic:cNvPr id="2" name="highlevel-pwm.png"/>
+                    <pic:cNvPicPr/>
+                  </pic:nvPicPr>
+                  <pic:blipFill>
+                    <a:blip r:embed="rId24">
+                      <a:extLst>
+                        <a:ext uri="{28A0092B-C50C-407E-A947-70E740481C1C}">
+                          <a14:useLocalDpi xmlns:a14="http://schemas.microsoft.com/office/drawing/2010/main" val="0"/>
+                        </a:ext>
+                      </a:extLst>
+                    </a:blip>
+                    <a:stretch>
+                      <a:fillRect/>
+                    </a:stretch>
+                  </pic:blipFill>
+                  <pic:spPr>
+                    <a:xfrm>
+                      <a:off x="0" y="0"/>
+                      <a:ext cx="3590925" cy="984250"/>
+                    </a:xfrm>
+                    <a:prstGeom prst="rect">
+                      <a:avLst/>
+                    </a:prstGeom>
+                  </pic:spPr>
+                </pic:pic>
+              </a:graphicData>
+            </a:graphic>
+            <wp14:sizeRelH relativeFrom="margin">
+              <wp14:pctWidth>0</wp14:pctWidth>
+            </wp14:sizeRelH>
+            <wp14:sizeRelV relativeFrom="margin">
+              <wp14:pctHeight>0</wp14:pctHeight>
+            </wp14:sizeRelV>
+          </wp:anchor>
+        </w:drawing>
+      </w:r>
+      <w:r>
         <w:t>Varying the duty cycle equals to directly varying the DC component of the signal itself but in our case it’s useful because having a high frequency signal (in the order of KHz), with a duty cycle of 20% for example we can tell to a motor “stay on for the 20% of the time and off for the 80% of the time during the period of the signal”. Doing this at high frequency means that the motor effectively changes its speed because of its natural inertia.</w:t>
       </w:r>
+    </w:p>
+    <w:p>
+      <w:pPr>
+        <w:jc w:val="both"/>
+      </w:pPr>
+      <w:r>
+        <w:t>The peripheral is written in VHDL too and it consists of a top level entity that connects together 4 sub-entities has shown on the left.</w:t>
+      </w:r>
+    </w:p>
+    <w:p>
+      <w:pPr>
+        <w:jc w:val="both"/>
+      </w:pPr>
+    </w:p>
+    <w:p>
+      <w:pPr>
+        <w:jc w:val="both"/>
+      </w:pPr>
+      <w:r>
+        <w:t xml:space="preserve">The value of the register can be changed externally and it indicates the duty cycle. The counter counts up continuously when the </w:t>
+      </w:r>
+      <w:proofErr w:type="spellStart"/>
+      <w:r>
+        <w:t>Prescaler</w:t>
+      </w:r>
+      <w:proofErr w:type="spellEnd"/>
+      <w:r>
+        <w:t xml:space="preserve"> enables it. The PWM signal is HIGH when the counter has a lower value that the one stored in the register, LOW otherwise.</w:t>
+      </w:r>
+    </w:p>
+    <w:p>
+      <w:pPr>
+        <w:jc w:val="both"/>
+      </w:pPr>
+      <w:r>
+        <w:t>Both the Counter and Register works on 10 bits, this means that the duty cycle can be expressed as a value that spaces from 0 to 1023.</w:t>
+      </w:r>
+    </w:p>
+    <w:p>
+      <w:pPr>
+        <w:jc w:val="both"/>
+      </w:pPr>
+      <w:r>
+        <w:t xml:space="preserve">The </w:t>
+      </w:r>
+      <w:proofErr w:type="spellStart"/>
+      <w:r>
+        <w:t>Prescaler</w:t>
+      </w:r>
+      <w:proofErr w:type="spellEnd"/>
+      <w:r>
+        <w:t xml:space="preserve"> is on 32 bit and it’s there to possibly change the clock frequency of the Counter. However, its value is hardwired so is not possible to change it via software. It’s set to </w:t>
+      </w:r>
+      <w:proofErr w:type="gramStart"/>
+      <w:r>
+        <w:t>0x</w:t>
+      </w:r>
+      <w:r>
+        <w:t>1,</w:t>
+      </w:r>
+      <w:proofErr w:type="gramEnd"/>
+      <w:r>
+        <w:t xml:space="preserve"> this means that the counter will work at a frequency that is 0.5 times the frequency given as input to the PWM peripheral.</w:t>
+      </w:r>
+    </w:p>
+    <w:p>
+      <w:pPr>
+        <w:jc w:val="both"/>
+      </w:pPr>
+      <w:r>
+        <w:rPr>
+          <w:noProof/>
+          <w:lang w:eastAsia="en-GB"/>
+        </w:rPr>
+        <w:drawing>
+          <wp:anchor distT="0" distB="0" distL="114300" distR="114300" simplePos="0" relativeHeight="251675648" behindDoc="0" locked="0" layoutInCell="1" allowOverlap="1">
+            <wp:simplePos x="0" y="0"/>
+            <wp:positionH relativeFrom="margin">
+              <wp:align>left</wp:align>
+            </wp:positionH>
+            <wp:positionV relativeFrom="paragraph">
+              <wp:posOffset>3175</wp:posOffset>
+            </wp:positionV>
+            <wp:extent cx="3949700" cy="1819910"/>
+            <wp:effectExtent l="0" t="0" r="0" b="8890"/>
+            <wp:wrapSquare wrapText="bothSides"/>
+            <wp:docPr id="13" name="Immagine 13"/>
+            <wp:cNvGraphicFramePr>
+              <a:graphicFrameLocks xmlns:a="http://schemas.openxmlformats.org/drawingml/2006/main" noChangeAspect="1"/>
+            </wp:cNvGraphicFramePr>
+            <a:graphic xmlns:a="http://schemas.openxmlformats.org/drawingml/2006/main">
+              <a:graphicData uri="http://schemas.openxmlformats.org/drawingml/2006/picture">
+                <pic:pic xmlns:pic="http://schemas.openxmlformats.org/drawingml/2006/picture">
+                  <pic:nvPicPr>
+                    <pic:cNvPr id="1" name=""/>
+                    <pic:cNvPicPr/>
+                  </pic:nvPicPr>
+                  <pic:blipFill>
+                    <a:blip r:embed="rId25">
+                      <a:extLst>
+                        <a:ext uri="{28A0092B-C50C-407E-A947-70E740481C1C}">
+                          <a14:useLocalDpi xmlns:a14="http://schemas.microsoft.com/office/drawing/2010/main" val="0"/>
+                        </a:ext>
+                      </a:extLst>
+                    </a:blip>
+                    <a:stretch>
+                      <a:fillRect/>
+                    </a:stretch>
+                  </pic:blipFill>
+                  <pic:spPr>
+                    <a:xfrm>
+                      <a:off x="0" y="0"/>
+                      <a:ext cx="3949700" cy="1819910"/>
+                    </a:xfrm>
+                    <a:prstGeom prst="rect">
+                      <a:avLst/>
+                    </a:prstGeom>
+                  </pic:spPr>
+                </pic:pic>
+              </a:graphicData>
+            </a:graphic>
+            <wp14:sizeRelH relativeFrom="margin">
+              <wp14:pctWidth>0</wp14:pctWidth>
+            </wp14:sizeRelH>
+            <wp14:sizeRelV relativeFrom="margin">
+              <wp14:pctHeight>0</wp14:pctHeight>
+            </wp14:sizeRelV>
+          </wp:anchor>
+        </w:drawing>
+      </w:r>
+      <w:r>
+        <w:t xml:space="preserve">As shown here, we have mainly 4 important signals. Duty is the value that we want to load into the Register, </w:t>
+      </w:r>
+      <w:proofErr w:type="spellStart"/>
+      <w:r>
+        <w:t>ld_duty</w:t>
+      </w:r>
+      <w:proofErr w:type="spellEnd"/>
+      <w:r>
+        <w:t xml:space="preserve"> is the signal that communicates we want to update the value inside the register and </w:t>
+      </w:r>
+      <w:proofErr w:type="spellStart"/>
+      <w:r>
+        <w:t>done_duty</w:t>
+      </w:r>
+      <w:proofErr w:type="spellEnd"/>
+      <w:r>
+        <w:t xml:space="preserve"> signals that the update is completed. </w:t>
+      </w:r>
+    </w:p>
+    <w:p>
+      <w:pPr>
+        <w:jc w:val="both"/>
+      </w:pPr>
+      <w:proofErr w:type="spellStart"/>
+      <w:r>
+        <w:t>Pwm_out</w:t>
+      </w:r>
+      <w:proofErr w:type="spellEnd"/>
+      <w:r>
+        <w:t xml:space="preserve"> is the signal we want and it’s a </w:t>
+      </w:r>
+      <w:r>
+        <w:t xml:space="preserve">Pulse </w:t>
+      </w:r>
+      <w:proofErr w:type="gramStart"/>
+      <w:r>
+        <w:t>With</w:t>
+      </w:r>
+      <w:proofErr w:type="gramEnd"/>
+      <w:r>
+        <w:t xml:space="preserve"> Modulation signal that we will use as input of our DC Motor controller. The clock frequency of the peripheral is one of the four generated by the internal PLL of the </w:t>
+      </w:r>
+      <w:proofErr w:type="spellStart"/>
+      <w:r>
+        <w:t>SoC</w:t>
+      </w:r>
+      <w:proofErr w:type="spellEnd"/>
+      <w:r>
+        <w:t xml:space="preserve"> and it is at 2 </w:t>
+      </w:r>
+      <w:proofErr w:type="spellStart"/>
+      <w:r>
+        <w:t>MHz.</w:t>
+      </w:r>
+      <w:proofErr w:type="spellEnd"/>
+      <w:r>
+        <w:t xml:space="preserve"> This means that the counter works at 1 MHz, and because we need a full count from 0 to 1023 of the counter to complete a period of the </w:t>
+      </w:r>
+      <w:proofErr w:type="spellStart"/>
+      <w:r>
+        <w:t>pwm</w:t>
+      </w:r>
+      <w:proofErr w:type="spellEnd"/>
+      <w:r>
+        <w:t xml:space="preserve"> signal, means that the frequency of the PWM signal is </w:t>
+      </w:r>
+      <m:oMath>
+        <m:sSub>
+          <m:sSubPr>
+            <m:ctrlPr>
+              <w:rPr>
+                <w:rFonts w:ascii="Cambria Math" w:hAnsi="Cambria Math"/>
+                <w:i/>
+              </w:rPr>
+            </m:ctrlPr>
+          </m:sSubPr>
+          <m:e>
+            <m:r>
+              <w:rPr>
+                <w:rFonts w:ascii="Cambria Math" w:hAnsi="Cambria Math"/>
+              </w:rPr>
+              <m:t>f</m:t>
+            </m:r>
+          </m:e>
+          <m:sub>
+            <m:r>
+              <w:rPr>
+                <w:rFonts w:ascii="Cambria Math" w:hAnsi="Cambria Math"/>
+              </w:rPr>
+              <m:t>pwm</m:t>
+            </m:r>
+          </m:sub>
+        </m:sSub>
+        <m:r>
+          <w:rPr>
+            <w:rFonts w:ascii="Cambria Math" w:hAnsi="Cambria Math"/>
+          </w:rPr>
+          <m:t>=</m:t>
+        </m:r>
+        <m:f>
+          <m:fPr>
+            <m:ctrlPr>
+              <w:rPr>
+                <w:rFonts w:ascii="Cambria Math" w:hAnsi="Cambria Math"/>
+                <w:i/>
+              </w:rPr>
+            </m:ctrlPr>
+          </m:fPr>
+          <m:num>
+            <m:r>
+              <w:rPr>
+                <w:rFonts w:ascii="Cambria Math" w:hAnsi="Cambria Math"/>
+              </w:rPr>
+              <m:t>1 MHz</m:t>
+            </m:r>
+          </m:num>
+          <m:den>
+            <m:sSup>
+              <m:sSupPr>
+                <m:ctrlPr>
+                  <w:rPr>
+                    <w:rFonts w:ascii="Cambria Math" w:hAnsi="Cambria Math"/>
+                    <w:i/>
+                  </w:rPr>
+                </m:ctrlPr>
+              </m:sSupPr>
+              <m:e>
+                <m:r>
+                  <w:rPr>
+                    <w:rFonts w:ascii="Cambria Math" w:hAnsi="Cambria Math"/>
+                  </w:rPr>
+                  <m:t>2</m:t>
+                </m:r>
+              </m:e>
+              <m:sup>
+                <m:r>
+                  <w:rPr>
+                    <w:rFonts w:ascii="Cambria Math" w:hAnsi="Cambria Math"/>
+                  </w:rPr>
+                  <m:t>10</m:t>
+                </m:r>
+              </m:sup>
+            </m:sSup>
+          </m:den>
+        </m:f>
+        <m:r>
+          <w:rPr>
+            <w:rFonts w:ascii="Cambria Math" w:hAnsi="Cambria Math"/>
+          </w:rPr>
+          <m:t>=976.56 Hz</m:t>
+        </m:r>
+      </m:oMath>
+      <w:r>
+        <w:rPr>
+          <w:rFonts w:eastAsiaTheme="minorEastAsia"/>
+        </w:rPr>
+        <w:t>.</w:t>
+      </w:r>
+    </w:p>
+    <w:p>
+      <w:pPr>
+        <w:pStyle w:val="Citazioneintensa"/>
+      </w:pPr>
+      <w:r>
+        <w:lastRenderedPageBreak/>
+        <w:t>The History Memory and the SDRAM Memory</w:t>
+      </w:r>
+    </w:p>
+    <w:p>
+      <w:pPr>
+        <w:jc w:val="both"/>
+      </w:pPr>
+      <w:r>
+        <w:t>The History Memory is a special purpose memory meant to store few data about the samples. It is inside the FPGA and it is made using a portion of the available embedded memory. On the Cyclone IV, they are known as M9K because they are memories with words that are 9-bits wide. And the “9K” means that they have 9</w:t>
+      </w:r>
+      <w:r>
+        <w:t>216 programmable bits</w:t>
+      </w:r>
+      <w:r>
+        <w:t xml:space="preserve">. </w:t>
+      </w:r>
+    </w:p>
+    <w:p>
+      <w:pPr>
+        <w:jc w:val="both"/>
+      </w:pPr>
+      <w:r>
+        <w:t xml:space="preserve">It’s strange to see a word with 9 bit, we are usually used to see 8 bit or multiple of bytes. The ninth bit is there </w:t>
+      </w:r>
+      <w:r>
+        <w:t>meant to be used as a parity bit of the word so it can be useful in certain applications.</w:t>
+      </w:r>
+    </w:p>
+    <w:p>
+      <w:pPr>
+        <w:jc w:val="both"/>
+      </w:pPr>
+      <w:r>
+        <w:rPr>
+          <w:noProof/>
+          <w:lang w:eastAsia="en-GB"/>
+        </w:rPr>
+        <w:drawing>
+          <wp:anchor distT="0" distB="0" distL="114300" distR="114300" simplePos="0" relativeHeight="251676672" behindDoc="0" locked="0" layoutInCell="1" allowOverlap="1" wp14:anchorId="5BCB98B1" wp14:editId="2CAD9CA3">
+            <wp:simplePos x="0" y="0"/>
+            <wp:positionH relativeFrom="margin">
+              <wp:align>left</wp:align>
+            </wp:positionH>
+            <wp:positionV relativeFrom="paragraph">
+              <wp:posOffset>38735</wp:posOffset>
+            </wp:positionV>
+            <wp:extent cx="4043045" cy="1501775"/>
+            <wp:effectExtent l="0" t="0" r="0" b="3175"/>
+            <wp:wrapSquare wrapText="bothSides"/>
+            <wp:docPr id="15" name="Immagine 15"/>
+            <wp:cNvGraphicFramePr>
+              <a:graphicFrameLocks xmlns:a="http://schemas.openxmlformats.org/drawingml/2006/main" noChangeAspect="1"/>
+            </wp:cNvGraphicFramePr>
+            <a:graphic xmlns:a="http://schemas.openxmlformats.org/drawingml/2006/main">
+              <a:graphicData uri="http://schemas.openxmlformats.org/drawingml/2006/picture">
+                <pic:pic xmlns:pic="http://schemas.openxmlformats.org/drawingml/2006/picture">
+                  <pic:nvPicPr>
+                    <pic:cNvPr id="15" name="circuit (5).png"/>
+                    <pic:cNvPicPr/>
+                  </pic:nvPicPr>
+                  <pic:blipFill>
+                    <a:blip r:embed="rId26">
+                      <a:extLst>
+                        <a:ext uri="{28A0092B-C50C-407E-A947-70E740481C1C}">
+                          <a14:useLocalDpi xmlns:a14="http://schemas.microsoft.com/office/drawing/2010/main" val="0"/>
+                        </a:ext>
+                      </a:extLst>
+                    </a:blip>
+                    <a:stretch>
+                      <a:fillRect/>
+                    </a:stretch>
+                  </pic:blipFill>
+                  <pic:spPr bwMode="auto">
+                    <a:xfrm>
+                      <a:off x="0" y="0"/>
+                      <a:ext cx="4043045" cy="1501775"/>
+                    </a:xfrm>
+                    <a:prstGeom prst="rect">
+                      <a:avLst/>
+                    </a:prstGeom>
+                    <a:ln>
+                      <a:noFill/>
+                    </a:ln>
+                    <a:extLst>
+                      <a:ext uri="{53640926-AAD7-44D8-BBD7-CCE9431645EC}">
+                        <a14:shadowObscured xmlns:a14="http://schemas.microsoft.com/office/drawing/2010/main"/>
+                      </a:ext>
+                    </a:extLst>
+                  </pic:spPr>
+                </pic:pic>
+              </a:graphicData>
+            </a:graphic>
+            <wp14:sizeRelH relativeFrom="margin">
+              <wp14:pctWidth>0</wp14:pctWidth>
+            </wp14:sizeRelH>
+            <wp14:sizeRelV relativeFrom="margin">
+              <wp14:pctHeight>0</wp14:pctHeight>
+            </wp14:sizeRelV>
+          </wp:anchor>
+        </w:drawing>
+      </w:r>
+      <w:r>
+        <w:t>Our “History Memory” is actually composed of two M9K: it’s a dual-port RAM with 2048 words and each word is 8-bit wide. Dual-port means that we have a “write port” and a “read port”</w:t>
+      </w:r>
+      <w:r>
+        <w:t>.</w:t>
+      </w:r>
+    </w:p>
+    <w:p>
+      <w:pPr>
+        <w:jc w:val="both"/>
+      </w:pPr>
+      <w:r>
+        <w:t>The memory is meant to store our samples, but each sample is composed of 7 bits, so what is the purpose of the eighth? It’s used as a control bit, if “1” means that the current word is an average temperature on previously samples, while “0” means that is a pure temperature sample. It’s easy to know on how many samples that average is composed because between an average and the next one we only have temperature samples that belong to the next average.</w:t>
+      </w:r>
+    </w:p>
+    <w:p>
+      <w:pPr>
+        <w:jc w:val="both"/>
+        <w:rPr>
+          <w:noProof/>
+          <w:lang w:eastAsia="en-GB"/>
+        </w:rPr>
+      </w:pPr>
+      <w:r>
+        <w:rPr>
+          <w:noProof/>
+          <w:lang w:eastAsia="en-GB"/>
+        </w:rPr>
+        <w:drawing>
+          <wp:anchor distT="0" distB="0" distL="114300" distR="114300" simplePos="0" relativeHeight="251677696" behindDoc="0" locked="0" layoutInCell="1" allowOverlap="1" wp14:anchorId="4C623A97" wp14:editId="6F6E89C5">
+            <wp:simplePos x="0" y="0"/>
+            <wp:positionH relativeFrom="margin">
+              <wp:align>left</wp:align>
+            </wp:positionH>
+            <wp:positionV relativeFrom="paragraph">
+              <wp:posOffset>8890</wp:posOffset>
+            </wp:positionV>
+            <wp:extent cx="4165600" cy="1615440"/>
+            <wp:effectExtent l="0" t="0" r="6350" b="3810"/>
+            <wp:wrapSquare wrapText="bothSides"/>
+            <wp:docPr id="21" name="Immagine 21"/>
+            <wp:cNvGraphicFramePr>
+              <a:graphicFrameLocks xmlns:a="http://schemas.openxmlformats.org/drawingml/2006/main" noChangeAspect="1"/>
+            </wp:cNvGraphicFramePr>
+            <a:graphic xmlns:a="http://schemas.openxmlformats.org/drawingml/2006/main">
+              <a:graphicData uri="http://schemas.openxmlformats.org/drawingml/2006/picture">
+                <pic:pic xmlns:pic="http://schemas.openxmlformats.org/drawingml/2006/picture">
+                  <pic:nvPicPr>
+                    <pic:cNvPr id="21" name="wavedrom (3).png"/>
+                    <pic:cNvPicPr/>
+                  </pic:nvPicPr>
+                  <pic:blipFill rotWithShape="1">
+                    <a:blip r:embed="rId27">
+                      <a:extLst>
+                        <a:ext uri="{28A0092B-C50C-407E-A947-70E740481C1C}">
+                          <a14:useLocalDpi xmlns:a14="http://schemas.microsoft.com/office/drawing/2010/main" val="0"/>
+                        </a:ext>
+                      </a:extLst>
+                    </a:blip>
+                    <a:srcRect l="3600" r="3600"/>
+                    <a:stretch/>
+                  </pic:blipFill>
+                  <pic:spPr bwMode="auto">
+                    <a:xfrm>
+                      <a:off x="0" y="0"/>
+                      <a:ext cx="4165600" cy="1615440"/>
+                    </a:xfrm>
+                    <a:prstGeom prst="rect">
+                      <a:avLst/>
+                    </a:prstGeom>
+                    <a:ln>
+                      <a:noFill/>
+                    </a:ln>
+                    <a:extLst>
+                      <a:ext uri="{53640926-AAD7-44D8-BBD7-CCE9431645EC}">
+                        <a14:shadowObscured xmlns:a14="http://schemas.microsoft.com/office/drawing/2010/main"/>
+                      </a:ext>
+                    </a:extLst>
+                  </pic:spPr>
+                </pic:pic>
+              </a:graphicData>
+            </a:graphic>
+            <wp14:sizeRelH relativeFrom="margin">
+              <wp14:pctWidth>0</wp14:pctWidth>
+            </wp14:sizeRelH>
+            <wp14:sizeRelV relativeFrom="margin">
+              <wp14:pctHeight>0</wp14:pctHeight>
+            </wp14:sizeRelV>
+          </wp:anchor>
+        </w:drawing>
+      </w:r>
+      <w:r>
+        <w:rPr>
+          <w:noProof/>
+          <w:lang w:eastAsia="en-GB"/>
+        </w:rPr>
+        <w:t>The clock frequency of the memory is the same as the</w:t>
+      </w:r>
+      <w:r>
+        <w:rPr>
+          <w:noProof/>
+          <w:lang w:eastAsia="en-GB"/>
+        </w:rPr>
+        <w:t xml:space="preserve"> PWM</w:t>
+      </w:r>
+      <w:r>
+        <w:rPr>
+          <w:noProof/>
+          <w:lang w:eastAsia="en-GB"/>
+        </w:rPr>
+        <w:t xml:space="preserve"> peripheral’s one, so 2 MHz. </w:t>
+      </w:r>
+    </w:p>
+    <w:p>
+      <w:pPr>
+        <w:jc w:val="both"/>
+        <w:rPr>
+          <w:noProof/>
+          <w:lang w:eastAsia="en-GB"/>
+        </w:rPr>
+      </w:pPr>
+      <w:r>
+        <w:rPr>
+          <w:noProof/>
+          <w:lang w:eastAsia="en-GB"/>
+        </w:rPr>
+        <w:t>As see in the block diagram, all the inputs are latched so in order to have a correct behaviour during the write operation, I decided to follow this timing diagram where wraddr and data are first latched then the wren is set to HIGH for a clock cycle after 1 clock period.</w:t>
+      </w:r>
+    </w:p>
+    <w:p>
+      <w:pPr>
+        <w:jc w:val="both"/>
+        <w:rPr>
+          <w:noProof/>
+          <w:lang w:eastAsia="en-GB"/>
+        </w:rPr>
+      </w:pPr>
+      <w:r>
+        <w:rPr>
+          <w:noProof/>
+          <w:lang w:eastAsia="en-GB"/>
+        </w:rPr>
+        <w:t xml:space="preserve">A few words about the off-chip SDRAM. </w:t>
+      </w:r>
+      <w:r>
+        <w:rPr>
+          <w:noProof/>
+          <w:lang w:eastAsia="en-GB"/>
+        </w:rPr>
+        <w:t>It’s a 64 mbit synchronous DRAM, with 4 banks of 16 mbit each. And to be honest, I spend a day more or less to make it works with the NIOS II core. After a few hours, I came up with the idea that the problem maybe is the timing! And the first thing I tried (and fortunately it worked immediately) was to delay the clock signal of the SDRAM, in this way the SDRAM Controller can set its control data first, then after a few nano seconds arrives the rising edge of the SDRAM clock (that is different as said from the SDRAM Controller because of the delay) the latches everything. The delay is needed because of this latch, so I think the trouble was caused by the setup time!</w:t>
+      </w:r>
+    </w:p>
+    <w:p>
+      <w:pPr>
+        <w:jc w:val="both"/>
+        <w:rPr>
+          <w:noProof/>
+          <w:lang w:eastAsia="en-GB"/>
+        </w:rPr>
+      </w:pPr>
+      <w:r>
+        <w:rPr>
+          <w:noProof/>
+          <w:lang w:eastAsia="en-GB"/>
+        </w:rPr>
+        <w:t xml:space="preserve">So the SDRAM clock signal is the fourth and last one generated by the PLL, and it </w:t>
+      </w:r>
+      <w:r>
+        <w:rPr>
+          <w:noProof/>
+          <w:lang w:eastAsia="en-GB"/>
+        </w:rPr>
+        <w:t>is</w:t>
+      </w:r>
+      <w:r>
+        <w:rPr>
+          <w:noProof/>
+          <w:lang w:eastAsia="en-GB"/>
+        </w:rPr>
+        <w:t xml:space="preserve"> at 50 MHz as the SDRAM Controller but with a phase shift of -65°.</w:t>
+      </w:r>
+    </w:p>
+    <w:p>
+      <w:pPr>
+        <w:pStyle w:val="Citazioneintensa"/>
+      </w:pPr>
+      <w:r>
+        <w:lastRenderedPageBreak/>
+        <w:t>The firmware that manages everything</w:t>
+      </w:r>
+    </w:p>
+    <w:p>
+      <w:pPr>
+        <w:jc w:val="both"/>
+      </w:pPr>
+      <w:r>
+        <w:t xml:space="preserve">The firmware of the System is very important, so it needs a dedicated chapter too. It runs thanks to our NIOS II core, that came up with a set of libraries and predefined drivers to manages </w:t>
+      </w:r>
+      <w:proofErr w:type="spellStart"/>
+      <w:r>
+        <w:t>SoC’s</w:t>
+      </w:r>
+      <w:proofErr w:type="spellEnd"/>
+      <w:r>
+        <w:t xml:space="preserve"> peripherals like the UART, the Timer and the GPIOs</w:t>
+      </w:r>
+      <w:r>
+        <w:t xml:space="preserve"> (called PIO in NIOS’ terminology)</w:t>
+      </w:r>
+      <w:r>
+        <w:t xml:space="preserve"> like in my case.</w:t>
+      </w:r>
+    </w:p>
+    <w:p>
+      <w:pPr>
+        <w:jc w:val="both"/>
+      </w:pPr>
+      <w:r>
+        <w:rPr>
+          <w:noProof/>
+          <w:lang w:eastAsia="en-GB"/>
+        </w:rPr>
+        <w:drawing>
+          <wp:anchor distT="0" distB="0" distL="114300" distR="114300" simplePos="0" relativeHeight="251678720" behindDoc="0" locked="0" layoutInCell="1" allowOverlap="1" wp14:anchorId="43784421" wp14:editId="77DA87B1">
+            <wp:simplePos x="0" y="0"/>
+            <wp:positionH relativeFrom="margin">
+              <wp:posOffset>69850</wp:posOffset>
+            </wp:positionH>
+            <wp:positionV relativeFrom="paragraph">
+              <wp:posOffset>6350</wp:posOffset>
+            </wp:positionV>
+            <wp:extent cx="2432050" cy="5652135"/>
+            <wp:effectExtent l="0" t="0" r="6350" b="5715"/>
+            <wp:wrapSquare wrapText="bothSides"/>
+            <wp:docPr id="22" name="Immagine 22"/>
+            <wp:cNvGraphicFramePr>
+              <a:graphicFrameLocks xmlns:a="http://schemas.openxmlformats.org/drawingml/2006/main" noChangeAspect="1"/>
+            </wp:cNvGraphicFramePr>
+            <a:graphic xmlns:a="http://schemas.openxmlformats.org/drawingml/2006/main">
+              <a:graphicData uri="http://schemas.openxmlformats.org/drawingml/2006/picture">
+                <pic:pic xmlns:pic="http://schemas.openxmlformats.org/drawingml/2006/picture">
+                  <pic:nvPicPr>
+                    <pic:cNvPr id="22" name="highlevel-memory mapping.png"/>
+                    <pic:cNvPicPr/>
+                  </pic:nvPicPr>
+                  <pic:blipFill>
+                    <a:blip r:embed="rId28">
+                      <a:extLst>
+                        <a:ext uri="{28A0092B-C50C-407E-A947-70E740481C1C}">
+                          <a14:useLocalDpi xmlns:a14="http://schemas.microsoft.com/office/drawing/2010/main" val="0"/>
+                        </a:ext>
+                      </a:extLst>
+                    </a:blip>
+                    <a:stretch>
+                      <a:fillRect/>
+                    </a:stretch>
+                  </pic:blipFill>
+                  <pic:spPr>
+                    <a:xfrm>
+                      <a:off x="0" y="0"/>
+                      <a:ext cx="2432050" cy="5652135"/>
+                    </a:xfrm>
+                    <a:prstGeom prst="rect">
+                      <a:avLst/>
+                    </a:prstGeom>
+                  </pic:spPr>
+                </pic:pic>
+              </a:graphicData>
+            </a:graphic>
+            <wp14:sizeRelH relativeFrom="margin">
+              <wp14:pctWidth>0</wp14:pctWidth>
+            </wp14:sizeRelH>
+            <wp14:sizeRelV relativeFrom="margin">
+              <wp14:pctHeight>0</wp14:pctHeight>
+            </wp14:sizeRelV>
+          </wp:anchor>
+        </w:drawing>
+      </w:r>
+      <w:r>
+        <w:t>All these peripherals are accessed through direct addressing, and this means that the address of the peripherals and of the memories are all together in the same space address.</w:t>
+      </w:r>
+    </w:p>
+    <w:p>
+      <w:pPr>
+        <w:jc w:val="both"/>
+      </w:pPr>
+      <w:r>
+        <w:t>We are working on a 32-bit architecture, and this means that we can address up to 4.3 billion different memory locations, so it’s better to give a bit of organization to all of this addresses.</w:t>
+      </w:r>
+    </w:p>
+    <w:p>
+      <w:pPr>
+        <w:jc w:val="both"/>
+      </w:pPr>
+      <w:r>
+        <w:t xml:space="preserve">This space address is configurable during the process of generation of the </w:t>
+      </w:r>
+      <w:proofErr w:type="spellStart"/>
+      <w:r>
+        <w:t>SoC</w:t>
+      </w:r>
+      <w:proofErr w:type="spellEnd"/>
+      <w:r>
+        <w:t xml:space="preserve">, and I decided to split the memory into two </w:t>
+      </w:r>
+      <w:r>
+        <w:t>halves</w:t>
+      </w:r>
+      <w:r>
+        <w:t>: the first one is dedicated to the memories and debug peripherals while the second one is entirely dedicated to the peripherals.</w:t>
+      </w:r>
+    </w:p>
+    <w:p>
+      <w:pPr>
+        <w:jc w:val="both"/>
+      </w:pPr>
+      <w:r>
+        <w:t xml:space="preserve">Each peripherals contains, inside </w:t>
+      </w:r>
+      <w:r>
+        <w:t>its</w:t>
+      </w:r>
+      <w:r>
+        <w:t xml:space="preserve"> space address, different registers useful to program the peripheral itself. The drivers I wrote make use of them. I decided to write my own driver for the UART and GPIOs peripherals. The ones related to the GPIO peripherals are specially dedicated to the external peripheral they are associated to, so for example I wrote a driver called “</w:t>
+      </w:r>
+      <w:proofErr w:type="spellStart"/>
+      <w:r>
+        <w:t>adc</w:t>
+      </w:r>
+      <w:proofErr w:type="spellEnd"/>
+      <w:r>
+        <w:t>” that exposes some APIs to get data from the ADC and internally it uses the GPIO to control the ADC peripheral.</w:t>
+      </w:r>
+    </w:p>
+    <w:p>
+      <w:pPr>
+        <w:pStyle w:val="Titolo3"/>
+      </w:pPr>
+      <w:r>
+        <w:drawing>
+          <wp:anchor distT="0" distB="0" distL="114300" distR="114300" simplePos="0" relativeHeight="251680768" behindDoc="0" locked="0" layoutInCell="1" allowOverlap="1" wp14:anchorId="76279172" wp14:editId="6703AA1D">
+            <wp:simplePos x="0" y="0"/>
+            <wp:positionH relativeFrom="margin">
+              <wp:posOffset>4812030</wp:posOffset>
+            </wp:positionH>
+            <wp:positionV relativeFrom="paragraph">
+              <wp:posOffset>31115</wp:posOffset>
+            </wp:positionV>
+            <wp:extent cx="915035" cy="1384300"/>
+            <wp:effectExtent l="0" t="0" r="0" b="6350"/>
+            <wp:wrapSquare wrapText="bothSides"/>
+            <wp:docPr id="23" name="Immagine 23"/>
+            <wp:cNvGraphicFramePr>
+              <a:graphicFrameLocks xmlns:a="http://schemas.openxmlformats.org/drawingml/2006/main" noChangeAspect="1"/>
+            </wp:cNvGraphicFramePr>
+            <a:graphic xmlns:a="http://schemas.openxmlformats.org/drawingml/2006/main">
+              <a:graphicData uri="http://schemas.openxmlformats.org/drawingml/2006/picture">
+                <pic:pic xmlns:pic="http://schemas.openxmlformats.org/drawingml/2006/picture">
+                  <pic:nvPicPr>
+                    <pic:cNvPr id="1" name=""/>
+                    <pic:cNvPicPr/>
+                  </pic:nvPicPr>
+                  <pic:blipFill rotWithShape="1">
+                    <a:blip r:embed="rId29">
+                      <a:extLst>
+                        <a:ext uri="{28A0092B-C50C-407E-A947-70E740481C1C}">
+                          <a14:useLocalDpi xmlns:a14="http://schemas.microsoft.com/office/drawing/2010/main" val="0"/>
+                        </a:ext>
+                      </a:extLst>
+                    </a:blip>
+                    <a:srcRect r="26064"/>
+                    <a:stretch/>
+                  </pic:blipFill>
+                  <pic:spPr bwMode="auto">
+                    <a:xfrm>
+                      <a:off x="0" y="0"/>
+                      <a:ext cx="915035" cy="1384300"/>
+                    </a:xfrm>
+                    <a:prstGeom prst="rect">
+                      <a:avLst/>
+                    </a:prstGeom>
+                    <a:ln>
+                      <a:noFill/>
+                    </a:ln>
+                    <a:extLst>
+                      <a:ext uri="{53640926-AAD7-44D8-BBD7-CCE9431645EC}">
+                        <a14:shadowObscured xmlns:a14="http://schemas.microsoft.com/office/drawing/2010/main"/>
+                      </a:ext>
+                    </a:extLst>
+                  </pic:spPr>
+                </pic:pic>
+              </a:graphicData>
+            </a:graphic>
+            <wp14:sizeRelH relativeFrom="margin">
+              <wp14:pctWidth>0</wp14:pctWidth>
+            </wp14:sizeRelH>
+            <wp14:sizeRelV relativeFrom="margin">
+              <wp14:pctHeight>0</wp14:pctHeight>
+            </wp14:sizeRelV>
+          </wp:anchor>
+        </w:drawing>
+      </w:r>
+      <w:r>
+        <w:t>The drivers</w:t>
+      </w:r>
+    </w:p>
+    <w:p>
+      <w:pPr>
+        <w:jc w:val="both"/>
+      </w:pPr>
+      <w:r>
+        <w:t xml:space="preserve">In order to make my life easier in programming those drivers, I decided to make use of C’s </w:t>
+      </w:r>
+      <w:proofErr w:type="spellStart"/>
+      <w:r>
+        <w:t>structs</w:t>
+      </w:r>
+      <w:proofErr w:type="spellEnd"/>
+      <w:r>
+        <w:t xml:space="preserve"> and C’s bit field </w:t>
+      </w:r>
+      <w:proofErr w:type="spellStart"/>
+      <w:r>
+        <w:t>structs</w:t>
+      </w:r>
+      <w:proofErr w:type="spellEnd"/>
+      <w:r>
+        <w:t xml:space="preserve">. I like a lot the bit field </w:t>
+      </w:r>
+      <w:proofErr w:type="spellStart"/>
+      <w:r>
+        <w:t>structs</w:t>
+      </w:r>
+      <w:proofErr w:type="spellEnd"/>
+      <w:r>
+        <w:t xml:space="preserve"> because they permit us to access single bits in an easier way without the need of writing manually all the bitwise mask.</w:t>
+      </w:r>
+    </w:p>
+    <w:p>
+      <w:pPr>
+        <w:jc w:val="both"/>
+      </w:pPr>
+      <w:r>
+        <w:t xml:space="preserve">But if it’s true that for complex peripherals like the UART and the ADC I used this feature of the C language, by other hand for the GPIO0 (used to manage the four </w:t>
+      </w:r>
+      <w:proofErr w:type="spellStart"/>
+      <w:r>
+        <w:t>leds</w:t>
+      </w:r>
+      <w:proofErr w:type="spellEnd"/>
+      <w:r>
+        <w:t xml:space="preserve"> on the board) I decide</w:t>
+      </w:r>
+      <w:r>
+        <w:t>d</w:t>
+      </w:r>
+      <w:r>
+        <w:t xml:space="preserve"> to not write any driver but </w:t>
+      </w:r>
+      <w:r>
+        <w:t xml:space="preserve">to </w:t>
+      </w:r>
+      <w:r>
+        <w:t>program its GPIO peripheral manually with classic bitwise operations.</w:t>
+      </w:r>
+    </w:p>
+    <w:p>
+      <w:pPr>
+        <w:pStyle w:val="Titolo2"/>
+      </w:pPr>
+      <w:r>
+        <w:t>The UART driver</w:t>
+      </w:r>
+    </w:p>
+    <w:p>
+      <w:pPr>
+        <w:jc w:val="both"/>
+        <w:rPr>
+          <w:rFonts w:ascii="Consolas" w:hAnsi="Consolas"/>
+          <w:color w:val="24292E"/>
+          <w:sz w:val="18"/>
+          <w:szCs w:val="18"/>
+          <w:shd w:val="clear" w:color="auto" w:fill="FFFFFF"/>
+        </w:rPr>
+      </w:pPr>
+      <w:r>
+        <w:t xml:space="preserve">The UART driver is the longest driver in term of code size. It exposes a data type that is </w:t>
+      </w:r>
+      <w:proofErr w:type="spellStart"/>
+      <w:r>
+        <w:rPr>
+          <w:i/>
+        </w:rPr>
+        <w:t>uart_t</w:t>
+      </w:r>
+      <w:proofErr w:type="spellEnd"/>
+      <w:r>
+        <w:rPr>
+          <w:i/>
+        </w:rPr>
+        <w:t xml:space="preserve"> </w:t>
+      </w:r>
+      <w:r>
+        <w:t xml:space="preserve">initialized by </w:t>
+      </w:r>
+      <w:proofErr w:type="spellStart"/>
+      <w:r>
+        <w:rPr>
+          <w:rStyle w:val="pl-c1"/>
+          <w:rFonts w:ascii="Consolas" w:hAnsi="Consolas"/>
+          <w:sz w:val="18"/>
+          <w:szCs w:val="18"/>
+          <w:shd w:val="clear" w:color="auto" w:fill="FFFFFF"/>
+        </w:rPr>
+        <w:t>uart_t</w:t>
+      </w:r>
+      <w:proofErr w:type="spellEnd"/>
+      <w:r>
+        <w:rPr>
+          <w:rFonts w:ascii="Consolas" w:hAnsi="Consolas"/>
+          <w:color w:val="24292E"/>
+          <w:sz w:val="18"/>
+          <w:szCs w:val="18"/>
+          <w:shd w:val="clear" w:color="auto" w:fill="FFFFFF"/>
+        </w:rPr>
+        <w:t xml:space="preserve"> </w:t>
+      </w:r>
+      <w:proofErr w:type="spellStart"/>
+      <w:r>
+        <w:rPr>
+          <w:rStyle w:val="pl-en"/>
+          <w:rFonts w:ascii="Consolas" w:hAnsi="Consolas"/>
+          <w:sz w:val="18"/>
+          <w:szCs w:val="18"/>
+          <w:shd w:val="clear" w:color="auto" w:fill="FFFFFF"/>
+        </w:rPr>
+        <w:t>uart_</w:t>
+      </w:r>
+      <w:proofErr w:type="gramStart"/>
+      <w:r>
+        <w:rPr>
+          <w:rStyle w:val="pl-en"/>
+          <w:rFonts w:ascii="Consolas" w:hAnsi="Consolas"/>
+          <w:sz w:val="18"/>
+          <w:szCs w:val="18"/>
+          <w:shd w:val="clear" w:color="auto" w:fill="FFFFFF"/>
+        </w:rPr>
+        <w:t>begin</w:t>
+      </w:r>
+      <w:proofErr w:type="spellEnd"/>
+      <w:r>
+        <w:rPr>
+          <w:rFonts w:ascii="Consolas" w:hAnsi="Consolas"/>
+          <w:color w:val="24292E"/>
+          <w:sz w:val="18"/>
+          <w:szCs w:val="18"/>
+          <w:shd w:val="clear" w:color="auto" w:fill="FFFFFF"/>
+        </w:rPr>
+        <w:t>(</w:t>
+      </w:r>
+      <w:proofErr w:type="spellStart"/>
+      <w:proofErr w:type="gramEnd"/>
+      <w:r>
+        <w:rPr>
+          <w:rStyle w:val="pl-k"/>
+          <w:rFonts w:ascii="Consolas" w:hAnsi="Consolas"/>
+          <w:sz w:val="18"/>
+          <w:szCs w:val="18"/>
+          <w:shd w:val="clear" w:color="auto" w:fill="FFFFFF"/>
+        </w:rPr>
+        <w:t>int</w:t>
+      </w:r>
+      <w:proofErr w:type="spellEnd"/>
+      <w:r>
+        <w:rPr>
+          <w:rFonts w:ascii="Consolas" w:hAnsi="Consolas"/>
+          <w:color w:val="24292E"/>
+          <w:sz w:val="18"/>
+          <w:szCs w:val="18"/>
+          <w:shd w:val="clear" w:color="auto" w:fill="FFFFFF"/>
+        </w:rPr>
+        <w:t xml:space="preserve"> *</w:t>
+      </w:r>
+      <w:proofErr w:type="spellStart"/>
+      <w:r>
+        <w:rPr>
+          <w:rFonts w:ascii="Consolas" w:hAnsi="Consolas"/>
+          <w:color w:val="24292E"/>
+          <w:sz w:val="18"/>
+          <w:szCs w:val="18"/>
+          <w:shd w:val="clear" w:color="auto" w:fill="FFFFFF"/>
+        </w:rPr>
+        <w:t>base_address</w:t>
+      </w:r>
+      <w:proofErr w:type="spellEnd"/>
+      <w:r>
+        <w:rPr>
+          <w:rFonts w:ascii="Consolas" w:hAnsi="Consolas"/>
+          <w:color w:val="24292E"/>
+          <w:sz w:val="18"/>
+          <w:szCs w:val="18"/>
+          <w:shd w:val="clear" w:color="auto" w:fill="FFFFFF"/>
+        </w:rPr>
+        <w:t xml:space="preserve">, alt_u16 </w:t>
+      </w:r>
+      <w:proofErr w:type="spellStart"/>
+      <w:r>
+        <w:rPr>
+          <w:rFonts w:ascii="Consolas" w:hAnsi="Consolas"/>
+          <w:color w:val="24292E"/>
+          <w:sz w:val="18"/>
+          <w:szCs w:val="18"/>
+          <w:shd w:val="clear" w:color="auto" w:fill="FFFFFF"/>
+        </w:rPr>
+        <w:t>baudrate_divisor</w:t>
+      </w:r>
+      <w:proofErr w:type="spellEnd"/>
+      <w:r>
+        <w:rPr>
+          <w:rFonts w:ascii="Consolas" w:hAnsi="Consolas"/>
+          <w:color w:val="24292E"/>
+          <w:sz w:val="18"/>
+          <w:szCs w:val="18"/>
+          <w:shd w:val="clear" w:color="auto" w:fill="FFFFFF"/>
+        </w:rPr>
+        <w:t xml:space="preserve">). </w:t>
+      </w:r>
+    </w:p>
+    <w:p>
+      <w:pPr>
+        <w:jc w:val="both"/>
+      </w:pPr>
+      <w:r>
+        <w:lastRenderedPageBreak/>
+        <w:t xml:space="preserve">Then we have different functions useful to read and write to the UART line, like </w:t>
+      </w:r>
+      <w:proofErr w:type="spellStart"/>
+      <w:r>
+        <w:rPr>
+          <w:i/>
+        </w:rPr>
+        <w:t>uprintf</w:t>
+      </w:r>
+      <w:proofErr w:type="spellEnd"/>
+      <w:r>
+        <w:rPr>
+          <w:i/>
+        </w:rPr>
+        <w:t xml:space="preserve">, </w:t>
+      </w:r>
+      <w:proofErr w:type="spellStart"/>
+      <w:r>
+        <w:rPr>
+          <w:i/>
+        </w:rPr>
+        <w:t>uputc</w:t>
+      </w:r>
+      <w:proofErr w:type="spellEnd"/>
+      <w:r>
+        <w:rPr>
+          <w:i/>
+        </w:rPr>
+        <w:t xml:space="preserve">, </w:t>
+      </w:r>
+      <w:proofErr w:type="spellStart"/>
+      <w:r>
+        <w:rPr>
+          <w:i/>
+        </w:rPr>
+        <w:t>ugets</w:t>
+      </w:r>
+      <w:proofErr w:type="spellEnd"/>
+      <w:r>
+        <w:rPr>
+          <w:i/>
+        </w:rPr>
+        <w:t xml:space="preserve">, </w:t>
+      </w:r>
+      <w:proofErr w:type="spellStart"/>
+      <w:r>
+        <w:rPr>
+          <w:i/>
+        </w:rPr>
+        <w:t>ugetc</w:t>
+      </w:r>
+      <w:proofErr w:type="spellEnd"/>
+      <w:r>
+        <w:rPr>
+          <w:i/>
+        </w:rPr>
+        <w:t>.</w:t>
+      </w:r>
+      <w:r>
+        <w:t xml:space="preserve"> Last but not least, we have </w:t>
+      </w:r>
+      <w:proofErr w:type="spellStart"/>
+      <w:r>
+        <w:rPr>
+          <w:i/>
+        </w:rPr>
+        <w:t>uart_register_</w:t>
+      </w:r>
+      <w:proofErr w:type="gramStart"/>
+      <w:r>
+        <w:rPr>
+          <w:i/>
+        </w:rPr>
+        <w:t>irq</w:t>
+      </w:r>
+      <w:proofErr w:type="spellEnd"/>
+      <w:r>
+        <w:rPr>
+          <w:i/>
+        </w:rPr>
+        <w:t>(</w:t>
+      </w:r>
+      <w:proofErr w:type="gramEnd"/>
+      <w:r>
+        <w:rPr>
+          <w:i/>
+        </w:rPr>
+        <w:t>)</w:t>
+      </w:r>
+      <w:r>
+        <w:t>, this is very useful. In fact, in this firmware the RX side of the UART line, on the FPGA side, is managed by a mechanism based on interrupts. The NIOS II core has inside it an internal interrupt controller (so no external one is needed for my application).</w:t>
+      </w:r>
+    </w:p>
+    <w:p>
+      <w:pPr>
+        <w:jc w:val="both"/>
+      </w:pPr>
+      <w:r>
+        <w:t xml:space="preserve">Using interrupts is very useful, in this way the overall system is very reactive to external stimuli: it can do its work on sampling the temperature and managing everything and only when there is a data available it interrupts its work and executes </w:t>
+      </w:r>
+      <w:r>
+        <w:t>the UART Interrupt Service Routine.</w:t>
+      </w:r>
+    </w:p>
+    <w:p>
+      <w:pPr>
+        <w:jc w:val="both"/>
+      </w:pPr>
+      <w:r>
+        <w:drawing>
+          <wp:anchor distT="0" distB="0" distL="114300" distR="114300" simplePos="0" relativeHeight="251679744" behindDoc="0" locked="0" layoutInCell="1" allowOverlap="1" wp14:anchorId="6015B88C" wp14:editId="3C55C7D3">
+            <wp:simplePos x="0" y="0"/>
+            <wp:positionH relativeFrom="margin">
+              <wp:align>left</wp:align>
+            </wp:positionH>
+            <wp:positionV relativeFrom="paragraph">
+              <wp:posOffset>95885</wp:posOffset>
+            </wp:positionV>
+            <wp:extent cx="3352165" cy="1047750"/>
+            <wp:effectExtent l="0" t="0" r="635" b="0"/>
+            <wp:wrapSquare wrapText="bothSides"/>
+            <wp:docPr id="6" name="Immagine 6"/>
+            <wp:cNvGraphicFramePr>
+              <a:graphicFrameLocks xmlns:a="http://schemas.openxmlformats.org/drawingml/2006/main" noChangeAspect="1"/>
+            </wp:cNvGraphicFramePr>
+            <a:graphic xmlns:a="http://schemas.openxmlformats.org/drawingml/2006/main">
+              <a:graphicData uri="http://schemas.openxmlformats.org/drawingml/2006/picture">
+                <pic:pic xmlns:pic="http://schemas.openxmlformats.org/drawingml/2006/picture">
+                  <pic:nvPicPr>
+                    <pic:cNvPr id="1" name=""/>
+                    <pic:cNvPicPr/>
+                  </pic:nvPicPr>
+                  <pic:blipFill>
+                    <a:blip r:embed="rId30" cstate="print">
+                      <a:extLst>
+                        <a:ext uri="{28A0092B-C50C-407E-A947-70E740481C1C}">
+                          <a14:useLocalDpi xmlns:a14="http://schemas.microsoft.com/office/drawing/2010/main" val="0"/>
+                        </a:ext>
+                      </a:extLst>
+                    </a:blip>
+                    <a:stretch>
+                      <a:fillRect/>
+                    </a:stretch>
+                  </pic:blipFill>
+                  <pic:spPr>
+                    <a:xfrm>
+                      <a:off x="0" y="0"/>
+                      <a:ext cx="3352165" cy="1047750"/>
+                    </a:xfrm>
+                    <a:prstGeom prst="rect">
+                      <a:avLst/>
+                    </a:prstGeom>
+                  </pic:spPr>
+                </pic:pic>
+              </a:graphicData>
+            </a:graphic>
+            <wp14:sizeRelH relativeFrom="margin">
+              <wp14:pctWidth>0</wp14:pctWidth>
+            </wp14:sizeRelH>
+            <wp14:sizeRelV relativeFrom="margin">
+              <wp14:pctHeight>0</wp14:pctHeight>
+            </wp14:sizeRelV>
+          </wp:anchor>
+        </w:drawing>
+      </w:r>
+      <w:r>
+        <w:t xml:space="preserve">The </w:t>
+      </w:r>
+      <w:proofErr w:type="spellStart"/>
+      <w:r>
+        <w:rPr>
+          <w:i/>
+        </w:rPr>
+        <w:t>uart_t</w:t>
+      </w:r>
+      <w:proofErr w:type="spellEnd"/>
+      <w:r>
+        <w:t xml:space="preserve"> is a type based on a </w:t>
+      </w:r>
+      <w:proofErr w:type="spellStart"/>
+      <w:r>
+        <w:t>struct</w:t>
+      </w:r>
+      <w:proofErr w:type="spellEnd"/>
+      <w:r>
+        <w:t xml:space="preserve"> as described before. It virtualizes all the bit fields of the peripheral’s registers as showed in the table on the left.</w:t>
+      </w:r>
+    </w:p>
+    <w:p>
+      <w:pPr>
+        <w:jc w:val="both"/>
+      </w:pPr>
+      <w:r>
+        <w:t>Registers are 32-bit</w:t>
+      </w:r>
+      <w:r>
+        <w:t xml:space="preserve"> wide </w:t>
+      </w:r>
+      <w:r>
+        <w:t>either if only 16 bits are shown</w:t>
+      </w:r>
+      <w:r>
+        <w:t xml:space="preserve"> in the table.</w:t>
+      </w:r>
+    </w:p>
+    <w:p>
+      <w:pPr>
+        <w:pStyle w:val="Titolo3"/>
+      </w:pPr>
+      <w:r>
+        <w:t>The ADC/PWM/History Memory drivers</w:t>
+      </w:r>
+    </w:p>
+    <w:p>
+      <w:pPr>
+        <w:jc w:val="both"/>
+      </w:pPr>
+      <w:r>
+        <w:t xml:space="preserve">These drivers are very similar to each other because they control peripheral that are external to the System on Chip and then drove with GPIO. The only difference is in the name of the exposed APIs and data types, obviously, and in the number of GPIO </w:t>
+      </w:r>
+      <w:r>
+        <w:t>pins used and how each GPIO pin is connected to its relative peripheral Entity.</w:t>
+      </w:r>
+    </w:p>
+    <w:p>
+      <w:pPr>
+        <w:jc w:val="both"/>
+      </w:pPr>
       <w:bookmarkStart w:id="0" w:name="_GoBack"/>
       <w:bookmarkEnd w:id="0"/>
-    </w:p>
-    <w:p>
-      <w:pPr>
-        <w:jc w:val="both"/>
-      </w:pPr>
-    </w:p>
-    <w:p/>
+      <w:r>
+        <w:drawing>
+          <wp:anchor distT="0" distB="0" distL="114300" distR="114300" simplePos="0" relativeHeight="251681792" behindDoc="0" locked="0" layoutInCell="1" allowOverlap="1" wp14:anchorId="39A978EC" wp14:editId="3590CF33">
+            <wp:simplePos x="0" y="0"/>
+            <wp:positionH relativeFrom="margin">
+              <wp:align>left</wp:align>
+            </wp:positionH>
+            <wp:positionV relativeFrom="paragraph">
+              <wp:posOffset>-1905</wp:posOffset>
+            </wp:positionV>
+            <wp:extent cx="3321050" cy="1173480"/>
+            <wp:effectExtent l="0" t="0" r="0" b="7620"/>
+            <wp:wrapSquare wrapText="bothSides"/>
+            <wp:docPr id="24" name="Immagine 24"/>
+            <wp:cNvGraphicFramePr>
+              <a:graphicFrameLocks xmlns:a="http://schemas.openxmlformats.org/drawingml/2006/main" noChangeAspect="1"/>
+            </wp:cNvGraphicFramePr>
+            <a:graphic xmlns:a="http://schemas.openxmlformats.org/drawingml/2006/main">
+              <a:graphicData uri="http://schemas.openxmlformats.org/drawingml/2006/picture">
+                <pic:pic xmlns:pic="http://schemas.openxmlformats.org/drawingml/2006/picture">
+                  <pic:nvPicPr>
+                    <pic:cNvPr id="1" name=""/>
+                    <pic:cNvPicPr/>
+                  </pic:nvPicPr>
+                  <pic:blipFill>
+                    <a:blip r:embed="rId31" cstate="print">
+                      <a:extLst>
+                        <a:ext uri="{28A0092B-C50C-407E-A947-70E740481C1C}">
+                          <a14:useLocalDpi xmlns:a14="http://schemas.microsoft.com/office/drawing/2010/main" val="0"/>
+                        </a:ext>
+                      </a:extLst>
+                    </a:blip>
+                    <a:stretch>
+                      <a:fillRect/>
+                    </a:stretch>
+                  </pic:blipFill>
+                  <pic:spPr>
+                    <a:xfrm>
+                      <a:off x="0" y="0"/>
+                      <a:ext cx="3321050" cy="1173480"/>
+                    </a:xfrm>
+                    <a:prstGeom prst="rect">
+                      <a:avLst/>
+                    </a:prstGeom>
+                  </pic:spPr>
+                </pic:pic>
+              </a:graphicData>
+            </a:graphic>
+            <wp14:sizeRelH relativeFrom="margin">
+              <wp14:pctWidth>0</wp14:pctWidth>
+            </wp14:sizeRelH>
+            <wp14:sizeRelV relativeFrom="margin">
+              <wp14:pctHeight>0</wp14:pctHeight>
+            </wp14:sizeRelV>
+          </wp:anchor>
+        </w:drawing>
+      </w:r>
+    </w:p>
+    <w:p>
+      <w:pPr>
+        <w:jc w:val="both"/>
+      </w:pPr>
+    </w:p>
+    <w:p>
+      <w:pPr>
+        <w:jc w:val="both"/>
+      </w:pPr>
+    </w:p>
+    <w:p>
+      <w:pPr>
+        <w:jc w:val="both"/>
+      </w:pPr>
+    </w:p>
+    <w:p>
+      <w:pPr>
+        <w:jc w:val="both"/>
+      </w:pPr>
+    </w:p>
+    <w:p>
+      <w:pPr>
+        <w:jc w:val="both"/>
+      </w:pPr>
+    </w:p>
+    <w:p>
+      <w:pPr>
+        <w:jc w:val="both"/>
+      </w:pPr>
+    </w:p>
+    <w:p>
+      <w:pPr>
+        <w:jc w:val="both"/>
+      </w:pPr>
+    </w:p>
+    <w:p>
+      <w:pPr>
+        <w:rPr>
+          <w:i/>
+        </w:rPr>
+      </w:pPr>
+      <w:r>
+        <w:rPr>
+          <w:noProof/>
+          <w:lang w:eastAsia="en-GB"/>
+        </w:rPr>
+        <w:drawing>
+          <wp:anchor distT="0" distB="0" distL="114300" distR="114300" simplePos="0" relativeHeight="251682816" behindDoc="0" locked="0" layoutInCell="1" allowOverlap="1" wp14:anchorId="77F9CC62" wp14:editId="4522C68F">
+            <wp:simplePos x="0" y="0"/>
+            <wp:positionH relativeFrom="margin">
+              <wp:align>left</wp:align>
+            </wp:positionH>
+            <wp:positionV relativeFrom="paragraph">
+              <wp:posOffset>70485</wp:posOffset>
+            </wp:positionV>
+            <wp:extent cx="4375150" cy="2665095"/>
+            <wp:effectExtent l="0" t="0" r="6350" b="1905"/>
+            <wp:wrapSquare wrapText="bothSides"/>
+            <wp:docPr id="25" name="Immagine 25" descr="https://dl3.pushbulletusercontent.com/t98CZdWycgiUePE9GE8QEzV991ycewn7/image.png"/>
+            <wp:cNvGraphicFramePr>
+              <a:graphicFrameLocks xmlns:a="http://schemas.openxmlformats.org/drawingml/2006/main" noChangeAspect="1"/>
+            </wp:cNvGraphicFramePr>
+            <a:graphic xmlns:a="http://schemas.openxmlformats.org/drawingml/2006/main">
+              <a:graphicData uri="http://schemas.openxmlformats.org/drawingml/2006/picture">
+                <pic:pic xmlns:pic="http://schemas.openxmlformats.org/drawingml/2006/picture">
+                  <pic:nvPicPr>
+                    <pic:cNvPr id="0" name="Picture 1" descr="https://dl3.pushbulletusercontent.com/t98CZdWycgiUePE9GE8QEzV991ycewn7/image.png"/>
+                    <pic:cNvPicPr>
+                      <a:picLocks noChangeAspect="1" noChangeArrowheads="1"/>
+                    </pic:cNvPicPr>
+                  </pic:nvPicPr>
+                  <pic:blipFill>
+                    <a:blip r:embed="rId32" cstate="print">
+                      <a:extLst>
+                        <a:ext uri="{28A0092B-C50C-407E-A947-70E740481C1C}">
+                          <a14:useLocalDpi xmlns:a14="http://schemas.microsoft.com/office/drawing/2010/main" val="0"/>
+                        </a:ext>
+                      </a:extLst>
+                    </a:blip>
+                    <a:srcRect/>
+                    <a:stretch>
+                      <a:fillRect/>
+                    </a:stretch>
+                  </pic:blipFill>
+                  <pic:spPr bwMode="auto">
+                    <a:xfrm>
+                      <a:off x="0" y="0"/>
+                      <a:ext cx="4375150" cy="2665095"/>
+                    </a:xfrm>
+                    <a:prstGeom prst="rect">
+                      <a:avLst/>
+                    </a:prstGeom>
+                    <a:noFill/>
+                    <a:ln>
+                      <a:noFill/>
+                    </a:ln>
+                  </pic:spPr>
+                </pic:pic>
+              </a:graphicData>
+            </a:graphic>
+            <wp14:sizeRelH relativeFrom="margin">
+              <wp14:pctWidth>0</wp14:pctWidth>
+            </wp14:sizeRelH>
+            <wp14:sizeRelV relativeFrom="margin">
+              <wp14:pctHeight>0</wp14:pctHeight>
+            </wp14:sizeRelV>
+          </wp:anchor>
+        </w:drawing>
+      </w:r>
+      <w:r>
+        <w:rPr>
+          <w:i/>
+        </w:rPr>
+        <w:t>Here describe the peripheral drivers, interrupts (maybe), and the MEMORY MAPPING ADDRESSES of the peripherals.</w:t>
+      </w:r>
+      <w:r>
+        <w:rPr>
+          <w:i/>
+        </w:rPr>
+        <w:t xml:space="preserve"> Show how peripheral registers are mapped and their use in the drivers.</w:t>
+      </w:r>
+    </w:p>
+    <w:p>
+      <w:pPr>
+        <w:rPr>
+          <w:i/>
+        </w:rPr>
+      </w:pPr>
+    </w:p>
     <w:p>
       <w:pPr>
         <w:pStyle w:val="Titolo2"/>
       </w:pPr>
-    </w:p>
-    <w:p>
-      <w:pPr>
-        <w:pStyle w:val="Titolo2"/>
-      </w:pPr>
-    </w:p>
-    <w:p>
-      <w:pPr>
-        <w:pStyle w:val="Titolo2"/>
-      </w:pPr>
-    </w:p>
-    <w:p>
-      <w:pPr>
-        <w:pStyle w:val="Titolo2"/>
-      </w:pPr>
-      <w:r>
-        <w:t>The firmware that manages everything</w:t>
-      </w:r>
-    </w:p>
-    <w:p>
-      <w:pPr>
-        <w:rPr>
-          <w:i/>
-        </w:rPr>
-      </w:pPr>
-      <w:r>
-        <w:rPr>
-          <w:i/>
-        </w:rPr>
-        <w:t>Here describe the peripheral drivers, interrupts (maybe), and the MEMORY MAPPING ADDRESSES of the peripherals.</w:t>
-      </w:r>
-      <w:r>
-        <w:rPr>
-          <w:i/>
-        </w:rPr>
-        <w:t xml:space="preserve"> Show how peripheral registers are mapped and their use in the drivers.</w:t>
-      </w:r>
-    </w:p>
-    <w:p>
-      <w:pPr>
-        <w:pStyle w:val="Titolo2"/>
-      </w:pPr>
       <w:r>
         <w:lastRenderedPageBreak/>
-        <w:t xml:space="preserve">The </w:t>
-      </w:r>
-      <w:r>
-        <w:t xml:space="preserve">history memory and </w:t>
-      </w:r>
-      <w:proofErr w:type="spellStart"/>
-      <w:r>
-        <w:t>sdram</w:t>
-      </w:r>
-      <w:proofErr w:type="spellEnd"/>
-      <w:r>
-        <w:t xml:space="preserve"> configuration</w:t>
-      </w:r>
-    </w:p>
-    <w:p>
-      <w:pPr>
-        <w:pStyle w:val="Titolo2"/>
-      </w:pPr>
-      <w:r>
         <w:t>The DC Motor / FAN Controller</w:t>
       </w:r>
     </w:p>
     <w:sectPr>
+      <w:footerReference w:type="default" r:id="rId33"/>
       <w:pgSz w:w="11906" w:h="16838"/>
       <w:pgMar w:top="1440" w:right="1440" w:bottom="1440" w:left="1440" w:header="708" w:footer="708" w:gutter="0"/>
       <w:cols w:space="708"/>
@@ -3509,6 +5022,545 @@
     </w:sectPr>
   </w:body>
 </w:document>
+</file>
+
+<file path=word/endnotes.xml><?xml version="1.0" encoding="utf-8"?>
+<w:endnotes xmlns:wpc="http://schemas.microsoft.com/office/word/2010/wordprocessingCanvas" xmlns:cx="http://schemas.microsoft.com/office/drawing/2014/chartex" xmlns:mc="http://schemas.openxmlformats.org/markup-compatibility/2006" xmlns:o="urn:schemas-microsoft-com:office:office" xmlns:r="http://schemas.openxmlformats.org/officeDocument/2006/relationships" xmlns:m="http://schemas.openxmlformats.org/officeDocument/2006/math" xmlns:v="urn:schemas-microsoft-com:vml" xmlns:wp14="http://schemas.microsoft.com/office/word/2010/wordprocessingDrawing" xmlns:wp="http://schemas.openxmlformats.org/drawingml/2006/wordprocessingDrawing" xmlns:w10="urn:schemas-microsoft-com:office:word" xmlns:w="http://schemas.openxmlformats.org/wordprocessingml/2006/main" xmlns:w14="http://schemas.microsoft.com/office/word/2010/wordml" xmlns:w15="http://schemas.microsoft.com/office/word/2012/wordml" xmlns:w16se="http://schemas.microsoft.com/office/word/2015/wordml/symex" xmlns:wpg="http://schemas.microsoft.com/office/word/2010/wordprocessingGroup" xmlns:wpi="http://schemas.microsoft.com/office/word/2010/wordprocessingInk" xmlns:wne="http://schemas.microsoft.com/office/word/2006/wordml" xmlns:wps="http://schemas.microsoft.com/office/word/2010/wordprocessingShape" mc:Ignorable="w14 w15 w16se wp14">
+  <w:endnote w:type="separator" w:id="-1">
+    <w:p>
+      <w:pPr>
+        <w:spacing w:after="0" w:line="240" w:lineRule="auto"/>
+      </w:pPr>
+      <w:r>
+        <w:separator/>
+      </w:r>
+    </w:p>
+  </w:endnote>
+  <w:endnote w:type="continuationSeparator" w:id="0">
+    <w:p>
+      <w:pPr>
+        <w:spacing w:after="0" w:line="240" w:lineRule="auto"/>
+      </w:pPr>
+      <w:r>
+        <w:continuationSeparator/>
+      </w:r>
+    </w:p>
+  </w:endnote>
+</w:endnotes>
+</file>
+
+<file path=word/footer1.xml><?xml version="1.0" encoding="utf-8"?>
+<w:ftr xmlns:wpc="http://schemas.microsoft.com/office/word/2010/wordprocessingCanvas" xmlns:cx="http://schemas.microsoft.com/office/drawing/2014/chartex" xmlns:mc="http://schemas.openxmlformats.org/markup-compatibility/2006" xmlns:o="urn:schemas-microsoft-com:office:office" xmlns:r="http://schemas.openxmlformats.org/officeDocument/2006/relationships" xmlns:m="http://schemas.openxmlformats.org/officeDocument/2006/math" xmlns:v="urn:schemas-microsoft-com:vml" xmlns:wp14="http://schemas.microsoft.com/office/word/2010/wordprocessingDrawing" xmlns:wp="http://schemas.openxmlformats.org/drawingml/2006/wordprocessingDrawing" xmlns:w10="urn:schemas-microsoft-com:office:word" xmlns:w="http://schemas.openxmlformats.org/wordprocessingml/2006/main" xmlns:w14="http://schemas.microsoft.com/office/word/2010/wordml" xmlns:w15="http://schemas.microsoft.com/office/word/2012/wordml" xmlns:w16se="http://schemas.microsoft.com/office/word/2015/wordml/symex" xmlns:wpg="http://schemas.microsoft.com/office/word/2010/wordprocessingGroup" xmlns:wpi="http://schemas.microsoft.com/office/word/2010/wordprocessingInk" xmlns:wne="http://schemas.microsoft.com/office/word/2006/wordml" xmlns:wps="http://schemas.microsoft.com/office/word/2010/wordprocessingShape" mc:Ignorable="w14 w15 w16se wp14">
+  <w:p>
+    <w:pPr>
+      <w:pStyle w:val="Pidipagina"/>
+      <w:tabs>
+        <w:tab w:val="left" w:pos="5130"/>
+      </w:tabs>
+    </w:pPr>
+    <w:r>
+      <w:rPr>
+        <w:noProof/>
+        <w:color w:val="808080" w:themeColor="background1" w:themeShade="80"/>
+      </w:rPr>
+      <mc:AlternateContent>
+        <mc:Choice Requires="wps">
+          <w:drawing>
+            <wp:anchor distT="0" distB="0" distL="182880" distR="182880" simplePos="0" relativeHeight="251660288" behindDoc="0" locked="0" layoutInCell="1" allowOverlap="1">
+              <wp:simplePos x="0" y="0"/>
+              <wp:positionH relativeFrom="rightMargin">
+                <wp:align>left</wp:align>
+              </wp:positionH>
+              <mc:AlternateContent>
+                <mc:Choice Requires="wp14">
+                  <wp:positionV relativeFrom="page">
+                    <wp14:pctPosVOffset>91000</wp14:pctPosVOffset>
+                  </wp:positionV>
+                </mc:Choice>
+                <mc:Fallback>
+                  <wp:positionV relativeFrom="page">
+                    <wp:posOffset>9729470</wp:posOffset>
+                  </wp:positionV>
+                </mc:Fallback>
+              </mc:AlternateContent>
+              <wp:extent cx="457200" cy="320634"/>
+              <wp:effectExtent l="0" t="0" r="0" b="3810"/>
+              <wp:wrapNone/>
+              <wp:docPr id="41" name="Rettangolo 41"/>
+              <wp:cNvGraphicFramePr/>
+              <a:graphic xmlns:a="http://schemas.openxmlformats.org/drawingml/2006/main">
+                <a:graphicData uri="http://schemas.microsoft.com/office/word/2010/wordprocessingShape">
+                  <wps:wsp>
+                    <wps:cNvSpPr/>
+                    <wps:spPr>
+                      <a:xfrm>
+                        <a:off x="0" y="0"/>
+                        <a:ext cx="457200" cy="320634"/>
+                      </a:xfrm>
+                      <a:prstGeom prst="rect">
+                        <a:avLst/>
+                      </a:prstGeom>
+                      <a:solidFill>
+                        <a:schemeClr val="tx1"/>
+                      </a:solidFill>
+                      <a:ln w="38100">
+                        <a:noFill/>
+                      </a:ln>
+                    </wps:spPr>
+                    <wps:style>
+                      <a:lnRef idx="2">
+                        <a:schemeClr val="accent1">
+                          <a:shade val="50000"/>
+                        </a:schemeClr>
+                      </a:lnRef>
+                      <a:fillRef idx="1">
+                        <a:schemeClr val="accent1"/>
+                      </a:fillRef>
+                      <a:effectRef idx="0">
+                        <a:schemeClr val="accent1"/>
+                      </a:effectRef>
+                      <a:fontRef idx="minor">
+                        <a:schemeClr val="lt1"/>
+                      </a:fontRef>
+                    </wps:style>
+                    <wps:txbx>
+                      <w:txbxContent>
+                        <w:p>
+                          <w:pPr>
+                            <w:jc w:val="right"/>
+                            <w:rPr>
+                              <w:color w:val="FFFFFF" w:themeColor="background1"/>
+                              <w:sz w:val="28"/>
+                              <w:szCs w:val="28"/>
+                            </w:rPr>
+                          </w:pPr>
+                          <w:r>
+                            <w:rPr>
+                              <w:color w:val="FFFFFF" w:themeColor="background1"/>
+                              <w:sz w:val="28"/>
+                              <w:szCs w:val="28"/>
+                            </w:rPr>
+                            <w:fldChar w:fldCharType="begin"/>
+                          </w:r>
+                          <w:r>
+                            <w:rPr>
+                              <w:color w:val="FFFFFF" w:themeColor="background1"/>
+                              <w:sz w:val="28"/>
+                              <w:szCs w:val="28"/>
+                            </w:rPr>
+                            <w:instrText>PAGE   \* MERGEFORMAT</w:instrText>
+                          </w:r>
+                          <w:r>
+                            <w:rPr>
+                              <w:color w:val="FFFFFF" w:themeColor="background1"/>
+                              <w:sz w:val="28"/>
+                              <w:szCs w:val="28"/>
+                            </w:rPr>
+                            <w:fldChar w:fldCharType="separate"/>
+                          </w:r>
+                          <w:r>
+                            <w:rPr>
+                              <w:noProof/>
+                              <w:color w:val="FFFFFF" w:themeColor="background1"/>
+                              <w:sz w:val="28"/>
+                              <w:szCs w:val="28"/>
+                              <w:lang w:val="it-IT"/>
+                            </w:rPr>
+                            <w:t>13</w:t>
+                          </w:r>
+                          <w:r>
+                            <w:rPr>
+                              <w:color w:val="FFFFFF" w:themeColor="background1"/>
+                              <w:sz w:val="28"/>
+                              <w:szCs w:val="28"/>
+                            </w:rPr>
+                            <w:fldChar w:fldCharType="end"/>
+                          </w:r>
+                        </w:p>
+                      </w:txbxContent>
+                    </wps:txbx>
+                    <wps:bodyPr rot="0" spcFirstLastPara="0" vertOverflow="overflow" horzOverflow="overflow" vert="horz" wrap="square" lIns="91440" tIns="45720" rIns="91440" bIns="45720" numCol="1" spcCol="0" rtlCol="0" fromWordArt="0" anchor="b" anchorCtr="0" forceAA="0" compatLnSpc="1">
+                      <a:prstTxWarp prst="textNoShape">
+                        <a:avLst/>
+                      </a:prstTxWarp>
+                      <a:noAutofit/>
+                    </wps:bodyPr>
+                  </wps:wsp>
+                </a:graphicData>
+              </a:graphic>
+            </wp:anchor>
+          </w:drawing>
+        </mc:Choice>
+        <mc:Fallback>
+          <w:pict>
+            <v:rect id="Rettangolo 41" o:spid="_x0000_s1026" style="position:absolute;margin-left:0;margin-top:0;width:36pt;height:25.25pt;z-index:251660288;visibility:visible;mso-wrap-style:square;mso-top-percent:910;mso-wrap-distance-left:14.4pt;mso-wrap-distance-top:0;mso-wrap-distance-right:14.4pt;mso-wrap-distance-bottom:0;mso-position-horizontal:left;mso-position-horizontal-relative:right-margin-area;mso-position-vertical-relative:page;mso-top-percent:910;v-text-anchor:bottom" o:gfxdata="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" fillcolor="black [3213]" stroked="f" strokeweight="3pt">
+              <v:textbox>
+                <w:txbxContent>
+                  <w:p>
+                    <w:pPr>
+                      <w:jc w:val="right"/>
+                      <w:rPr>
+                        <w:color w:val="FFFFFF" w:themeColor="background1"/>
+                        <w:sz w:val="28"/>
+                        <w:szCs w:val="28"/>
+                      </w:rPr>
+                    </w:pPr>
+                    <w:r>
+                      <w:rPr>
+                        <w:color w:val="FFFFFF" w:themeColor="background1"/>
+                        <w:sz w:val="28"/>
+                        <w:szCs w:val="28"/>
+                      </w:rPr>
+                      <w:fldChar w:fldCharType="begin"/>
+                    </w:r>
+                    <w:r>
+                      <w:rPr>
+                        <w:color w:val="FFFFFF" w:themeColor="background1"/>
+                        <w:sz w:val="28"/>
+                        <w:szCs w:val="28"/>
+                      </w:rPr>
+                      <w:instrText>PAGE   \* MERGEFORMAT</w:instrText>
+                    </w:r>
+                    <w:r>
+                      <w:rPr>
+                        <w:color w:val="FFFFFF" w:themeColor="background1"/>
+                        <w:sz w:val="28"/>
+                        <w:szCs w:val="28"/>
+                      </w:rPr>
+                      <w:fldChar w:fldCharType="separate"/>
+                    </w:r>
+                    <w:r>
+                      <w:rPr>
+                        <w:noProof/>
+                        <w:color w:val="FFFFFF" w:themeColor="background1"/>
+                        <w:sz w:val="28"/>
+                        <w:szCs w:val="28"/>
+                        <w:lang w:val="it-IT"/>
+                      </w:rPr>
+                      <w:t>13</w:t>
+                    </w:r>
+                    <w:r>
+                      <w:rPr>
+                        <w:color w:val="FFFFFF" w:themeColor="background1"/>
+                        <w:sz w:val="28"/>
+                        <w:szCs w:val="28"/>
+                      </w:rPr>
+                      <w:fldChar w:fldCharType="end"/>
+                    </w:r>
+                  </w:p>
+                </w:txbxContent>
+              </v:textbox>
+              <w10:wrap anchorx="margin" anchory="page"/>
+            </v:rect>
+          </w:pict>
+        </mc:Fallback>
+      </mc:AlternateContent>
+    </w:r>
+    <w:r>
+      <w:rPr>
+        <w:noProof/>
+        <w:color w:val="808080" w:themeColor="background1" w:themeShade="80"/>
+      </w:rPr>
+      <mc:AlternateContent>
+        <mc:Choice Requires="wpg">
+          <w:drawing>
+            <wp:anchor distT="0" distB="0" distL="182880" distR="182880" simplePos="0" relativeHeight="251659264" behindDoc="1" locked="0" layoutInCell="1" allowOverlap="1">
+              <wp:simplePos x="0" y="0"/>
+              <wp:positionH relativeFrom="rightMargin">
+                <wp:align>left</wp:align>
+              </wp:positionH>
+              <mc:AlternateContent>
+                <mc:Choice Requires="wp14">
+                  <wp:positionV relativeFrom="page">
+                    <wp14:pctPosVOffset>9500</wp14:pctPosVOffset>
+                  </wp:positionV>
+                </mc:Choice>
+                <mc:Fallback>
+                  <wp:positionV relativeFrom="page">
+                    <wp:posOffset>1015365</wp:posOffset>
+                  </wp:positionV>
+                </mc:Fallback>
+              </mc:AlternateContent>
+              <wp:extent cx="457200" cy="8229600"/>
+              <wp:effectExtent l="0" t="0" r="0" b="635"/>
+              <wp:wrapNone/>
+              <wp:docPr id="42" name="Gruppo 42"/>
+              <wp:cNvGraphicFramePr/>
+              <a:graphic xmlns:a="http://schemas.openxmlformats.org/drawingml/2006/main">
+                <a:graphicData uri="http://schemas.microsoft.com/office/word/2010/wordprocessingGroup">
+                  <wpg:wgp>
+                    <wpg:cNvGrpSpPr/>
+                    <wpg:grpSpPr>
+                      <a:xfrm>
+                        <a:off x="0" y="0"/>
+                        <a:ext cx="457200" cy="8229600"/>
+                        <a:chOff x="0" y="0"/>
+                        <a:chExt cx="457200" cy="8229600"/>
+                      </a:xfrm>
+                    </wpg:grpSpPr>
+                    <wps:wsp>
+                      <wps:cNvPr id="43" name="Rettangolo 43"/>
+                      <wps:cNvSpPr/>
+                      <wps:spPr>
+                        <a:xfrm>
+                          <a:off x="439387" y="0"/>
+                          <a:ext cx="17813" cy="8229600"/>
+                        </a:xfrm>
+                        <a:prstGeom prst="rect">
+                          <a:avLst/>
+                        </a:prstGeom>
+                        <a:solidFill>
+                          <a:schemeClr val="tx1"/>
+                        </a:solidFill>
+                        <a:ln>
+                          <a:noFill/>
+                        </a:ln>
+                      </wps:spPr>
+                      <wps:style>
+                        <a:lnRef idx="2">
+                          <a:schemeClr val="accent1">
+                            <a:shade val="50000"/>
+                          </a:schemeClr>
+                        </a:lnRef>
+                        <a:fillRef idx="1">
+                          <a:schemeClr val="accent1"/>
+                        </a:fillRef>
+                        <a:effectRef idx="0">
+                          <a:schemeClr val="accent1"/>
+                        </a:effectRef>
+                        <a:fontRef idx="minor">
+                          <a:schemeClr val="lt1"/>
+                        </a:fontRef>
+                      </wps:style>
+                      <wps:bodyPr rot="0" spcFirstLastPara="0" vertOverflow="overflow" horzOverflow="overflow" vert="horz" wrap="square" lIns="91440" tIns="45720" rIns="91440" bIns="45720" numCol="1" spcCol="0" rtlCol="0" fromWordArt="0" anchor="ctr" anchorCtr="0" forceAA="0" compatLnSpc="1">
+                        <a:prstTxWarp prst="textNoShape">
+                          <a:avLst/>
+                        </a:prstTxWarp>
+                        <a:noAutofit/>
+                      </wps:bodyPr>
+                    </wps:wsp>
+                    <wps:wsp>
+                      <wps:cNvPr id="44" name="Casella di testo 44"/>
+                      <wps:cNvSpPr txBox="1"/>
+                      <wps:spPr>
+                        <a:xfrm>
+                          <a:off x="0" y="0"/>
+                          <a:ext cx="457200" cy="8229600"/>
+                        </a:xfrm>
+                        <a:prstGeom prst="rect">
+                          <a:avLst/>
+                        </a:prstGeom>
+                        <a:noFill/>
+                        <a:ln w="6350">
+                          <a:noFill/>
+                        </a:ln>
+                        <a:effectLst/>
+                      </wps:spPr>
+                      <wps:style>
+                        <a:lnRef idx="0">
+                          <a:schemeClr val="accent1"/>
+                        </a:lnRef>
+                        <a:fillRef idx="0">
+                          <a:schemeClr val="accent1"/>
+                        </a:fillRef>
+                        <a:effectRef idx="0">
+                          <a:schemeClr val="accent1"/>
+                        </a:effectRef>
+                        <a:fontRef idx="minor">
+                          <a:schemeClr val="dk1"/>
+                        </a:fontRef>
+                      </wps:style>
+                      <wps:txbx>
+                        <w:txbxContent>
+                          <w:sdt>
+                            <w:sdtPr>
+                              <w:rPr>
+                                <w:color w:val="7F7F7F" w:themeColor="text1" w:themeTint="80"/>
+                                <w:lang w:val="it-IT"/>
+                              </w:rPr>
+                              <w:alias w:val="Data"/>
+                              <w:tag w:val=""/>
+                              <w:id w:val="932940624"/>
+                              <w:dataBinding w:prefixMappings="xmlns:ns0='http://schemas.microsoft.com/office/2006/coverPageProps' " w:xpath="/ns0:CoverPageProperties[1]/ns0:PublishDate[1]" w:storeItemID="{55AF091B-3C7A-41E3-B477-F2FDAA23CFDA}"/>
+                              <w:date>
+                                <w:dateFormat w:val="dd/MM/yyyy"/>
+                                <w:lid w:val="it-IT"/>
+                                <w:storeMappedDataAs w:val="dateTime"/>
+                                <w:calendar w:val="gregorian"/>
+                              </w:date>
+                            </w:sdtPr>
+                            <w:sdtContent>
+                              <w:p>
+                                <w:pPr>
+                                  <w:rPr>
+                                    <w:color w:val="7F7F7F" w:themeColor="text1" w:themeTint="80"/>
+                                    <w:lang w:val="it-IT"/>
+                                  </w:rPr>
+                                </w:pPr>
+                                <w:r>
+                                  <w:rPr>
+                                    <w:color w:val="7F7F7F" w:themeColor="text1" w:themeTint="80"/>
+                                    <w:lang w:val="it-IT"/>
+                                  </w:rPr>
+                                  <w:t xml:space="preserve">La Greca Salvatore Gabriele – s281589 – </w:t>
+                                </w:r>
+                                <w:proofErr w:type="spellStart"/>
+                                <w:r>
+                                  <w:rPr>
+                                    <w:color w:val="7F7F7F" w:themeColor="text1" w:themeTint="80"/>
+                                    <w:lang w:val="it-IT"/>
+                                  </w:rPr>
+                                  <w:t>D</w:t>
+                                </w:r>
+                                <w:r>
+                                  <w:rPr>
+                                    <w:color w:val="7F7F7F" w:themeColor="text1" w:themeTint="80"/>
+                                    <w:lang w:val="it-IT"/>
+                                  </w:rPr>
+                                  <w:t>ecember</w:t>
+                                </w:r>
+                                <w:proofErr w:type="spellEnd"/>
+                                <w:r>
+                                  <w:rPr>
+                                    <w:color w:val="7F7F7F" w:themeColor="text1" w:themeTint="80"/>
+                                    <w:lang w:val="it-IT"/>
+                                  </w:rPr>
+                                  <w:t xml:space="preserve"> 2020</w:t>
+                                </w:r>
+                              </w:p>
+                            </w:sdtContent>
+                          </w:sdt>
+                        </w:txbxContent>
+                      </wps:txbx>
+                      <wps:bodyPr rot="0" spcFirstLastPara="0" vertOverflow="overflow" horzOverflow="overflow" vert="vert270" wrap="square" lIns="182880" tIns="45720" rIns="91440" bIns="137160" numCol="1" spcCol="0" rtlCol="0" fromWordArt="0" anchor="b" anchorCtr="0" forceAA="0" compatLnSpc="1">
+                        <a:prstTxWarp prst="textNoShape">
+                          <a:avLst/>
+                        </a:prstTxWarp>
+                        <a:noAutofit/>
+                      </wps:bodyPr>
+                    </wps:wsp>
+                  </wpg:wgp>
+                </a:graphicData>
+              </a:graphic>
+              <wp14:sizeRelV relativeFrom="page">
+                <wp14:pctHeight>82000</wp14:pctHeight>
+              </wp14:sizeRelV>
+            </wp:anchor>
+          </w:drawing>
+        </mc:Choice>
+        <mc:Fallback>
+          <w:pict>
+            <v:group id="Gruppo 42" o:spid="_x0000_s1027" style="position:absolute;margin-left:0;margin-top:0;width:36pt;height:9in;z-index:-251657216;mso-height-percent:820;mso-top-percent:95;mso-wrap-distance-left:14.4pt;mso-wrap-distance-right:14.4pt;mso-position-horizontal:left;mso-position-horizontal-relative:right-margin-area;mso-position-vertical-relative:page;mso-height-percent:820;mso-top-percent:95" coordsize="4572,82296" o:gfxdata="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">
+              <v:rect id="Rettangolo 43" o:spid="_x0000_s1028" style="position:absolute;left:4393;width:179;height:82296;visibility:visible;mso-wrap-style:square;v-text-anchor:middle" o:gfxdata="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" fillcolor="black [3213]" stroked="f" strokeweight="1pt"/>
+              <v:shapetype id="_x0000_t202" coordsize="21600,21600" o:spt="202" path="m,l,21600r21600,l21600,xe">
+                <v:stroke joinstyle="miter"/>
+                <v:path gradientshapeok="t" o:connecttype="rect"/>
+              </v:shapetype>
+              <v:shape id="Casella di testo 44" o:spid="_x0000_s1029" type="#_x0000_t202" style="position:absolute;width:4572;height:82296;visibility:visible;mso-wrap-style:square;v-text-anchor:bottom" o:gfxdata="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" filled="f" stroked="f" strokeweight=".5pt">
+                <v:textbox style="layout-flow:vertical;mso-layout-flow-alt:bottom-to-top" inset="14.4pt,,,10.8pt">
+                  <w:txbxContent>
+                    <w:sdt>
+                      <w:sdtPr>
+                        <w:rPr>
+                          <w:color w:val="7F7F7F" w:themeColor="text1" w:themeTint="80"/>
+                          <w:lang w:val="it-IT"/>
+                        </w:rPr>
+                        <w:alias w:val="Data"/>
+                        <w:tag w:val=""/>
+                        <w:id w:val="932940624"/>
+                        <w:dataBinding w:prefixMappings="xmlns:ns0='http://schemas.microsoft.com/office/2006/coverPageProps' " w:xpath="/ns0:CoverPageProperties[1]/ns0:PublishDate[1]" w:storeItemID="{55AF091B-3C7A-41E3-B477-F2FDAA23CFDA}"/>
+                        <w:date>
+                          <w:dateFormat w:val="dd/MM/yyyy"/>
+                          <w:lid w:val="it-IT"/>
+                          <w:storeMappedDataAs w:val="dateTime"/>
+                          <w:calendar w:val="gregorian"/>
+                        </w:date>
+                      </w:sdtPr>
+                      <w:sdtContent>
+                        <w:p>
+                          <w:pPr>
+                            <w:rPr>
+                              <w:color w:val="7F7F7F" w:themeColor="text1" w:themeTint="80"/>
+                              <w:lang w:val="it-IT"/>
+                            </w:rPr>
+                          </w:pPr>
+                          <w:r>
+                            <w:rPr>
+                              <w:color w:val="7F7F7F" w:themeColor="text1" w:themeTint="80"/>
+                              <w:lang w:val="it-IT"/>
+                            </w:rPr>
+                            <w:t xml:space="preserve">La Greca Salvatore Gabriele – s281589 – </w:t>
+                          </w:r>
+                          <w:proofErr w:type="spellStart"/>
+                          <w:r>
+                            <w:rPr>
+                              <w:color w:val="7F7F7F" w:themeColor="text1" w:themeTint="80"/>
+                              <w:lang w:val="it-IT"/>
+                            </w:rPr>
+                            <w:t>D</w:t>
+                          </w:r>
+                          <w:r>
+                            <w:rPr>
+                              <w:color w:val="7F7F7F" w:themeColor="text1" w:themeTint="80"/>
+                              <w:lang w:val="it-IT"/>
+                            </w:rPr>
+                            <w:t>ecember</w:t>
+                          </w:r>
+                          <w:proofErr w:type="spellEnd"/>
+                          <w:r>
+                            <w:rPr>
+                              <w:color w:val="7F7F7F" w:themeColor="text1" w:themeTint="80"/>
+                              <w:lang w:val="it-IT"/>
+                            </w:rPr>
+                            <w:t xml:space="preserve"> 2020</w:t>
+                          </w:r>
+                        </w:p>
+                      </w:sdtContent>
+                    </w:sdt>
+                  </w:txbxContent>
+                </v:textbox>
+              </v:shape>
+              <w10:wrap anchorx="margin" anchory="page"/>
+            </v:group>
+          </w:pict>
+        </mc:Fallback>
+      </mc:AlternateContent>
+    </w:r>
+  </w:p>
+  <w:p>
+    <w:pPr>
+      <w:pStyle w:val="Pidipagina"/>
+      <w:rPr>
+        <w:lang w:val="it-IT"/>
+      </w:rPr>
+    </w:pPr>
+  </w:p>
+</w:ftr>
+</file>
+
+<file path=word/footnotes.xml><?xml version="1.0" encoding="utf-8"?>
+<w:footnotes xmlns:wpc="http://schemas.microsoft.com/office/word/2010/wordprocessingCanvas" xmlns:cx="http://schemas.microsoft.com/office/drawing/2014/chartex" xmlns:mc="http://schemas.openxmlformats.org/markup-compatibility/2006" xmlns:o="urn:schemas-microsoft-com:office:office" xmlns:r="http://schemas.openxmlformats.org/officeDocument/2006/relationships" xmlns:m="http://schemas.openxmlformats.org/officeDocument/2006/math" xmlns:v="urn:schemas-microsoft-com:vml" xmlns:wp14="http://schemas.microsoft.com/office/word/2010/wordprocessingDrawing" xmlns:wp="http://schemas.openxmlformats.org/drawingml/2006/wordprocessingDrawing" xmlns:w10="urn:schemas-microsoft-com:office:word" xmlns:w="http://schemas.openxmlformats.org/wordprocessingml/2006/main" xmlns:w14="http://schemas.microsoft.com/office/word/2010/wordml" xmlns:w15="http://schemas.microsoft.com/office/word/2012/wordml" xmlns:w16se="http://schemas.microsoft.com/office/word/2015/wordml/symex" xmlns:wpg="http://schemas.microsoft.com/office/word/2010/wordprocessingGroup" xmlns:wpi="http://schemas.microsoft.com/office/word/2010/wordprocessingInk" xmlns:wne="http://schemas.microsoft.com/office/word/2006/wordml" xmlns:wps="http://schemas.microsoft.com/office/word/2010/wordprocessingShape" mc:Ignorable="w14 w15 w16se wp14">
+  <w:footnote w:type="separator" w:id="-1">
+    <w:p>
+      <w:pPr>
+        <w:spacing w:after="0" w:line="240" w:lineRule="auto"/>
+      </w:pPr>
+      <w:r>
+        <w:separator/>
+      </w:r>
+    </w:p>
+  </w:footnote>
+  <w:footnote w:type="continuationSeparator" w:id="0">
+    <w:p>
+      <w:pPr>
+        <w:spacing w:after="0" w:line="240" w:lineRule="auto"/>
+      </w:pPr>
+      <w:r>
+        <w:continuationSeparator/>
+      </w:r>
+    </w:p>
+  </w:footnote>
+</w:footnotes>
 </file>
 
 <file path=word/numbering.xml><?xml version="1.0" encoding="utf-8"?>
@@ -3627,9 +5679,9 @@
     </w:lvl>
   </w:abstractNum>
   <w:abstractNum w:abstractNumId="1" w15:restartNumberingAfterBreak="0">
-    <w:nsid w:val="503F44C3"/>
+    <w:nsid w:val="48B87D50"/>
     <w:multiLevelType w:val="hybridMultilevel"/>
-    <w:tmpl w:val="3A9CED9A"/>
+    <w:tmpl w:val="910E6622"/>
     <w:lvl w:ilvl="0" w:tplc="08090001">
       <w:start w:val="1"/>
       <w:numFmt w:val="bullet"/>
@@ -3739,11 +5791,127 @@
       </w:rPr>
     </w:lvl>
   </w:abstractNum>
+  <w:abstractNum w:abstractNumId="2" w15:restartNumberingAfterBreak="0">
+    <w:nsid w:val="503F44C3"/>
+    <w:multiLevelType w:val="hybridMultilevel"/>
+    <w:tmpl w:val="3A9CED9A"/>
+    <w:lvl w:ilvl="0" w:tplc="08090001">
+      <w:start w:val="1"/>
+      <w:numFmt w:val="bullet"/>
+      <w:lvlText w:val=""/>
+      <w:lvlJc w:val="left"/>
+      <w:pPr>
+        <w:ind w:left="720" w:hanging="360"/>
+      </w:pPr>
+      <w:rPr>
+        <w:rFonts w:ascii="Symbol" w:hAnsi="Symbol" w:hint="default"/>
+      </w:rPr>
+    </w:lvl>
+    <w:lvl w:ilvl="1" w:tplc="08090003" w:tentative="1">
+      <w:start w:val="1"/>
+      <w:numFmt w:val="bullet"/>
+      <w:lvlText w:val="o"/>
+      <w:lvlJc w:val="left"/>
+      <w:pPr>
+        <w:ind w:left="1440" w:hanging="360"/>
+      </w:pPr>
+      <w:rPr>
+        <w:rFonts w:ascii="Courier New" w:hAnsi="Courier New" w:cs="Courier New" w:hint="default"/>
+      </w:rPr>
+    </w:lvl>
+    <w:lvl w:ilvl="2" w:tplc="08090005" w:tentative="1">
+      <w:start w:val="1"/>
+      <w:numFmt w:val="bullet"/>
+      <w:lvlText w:val=""/>
+      <w:lvlJc w:val="left"/>
+      <w:pPr>
+        <w:ind w:left="2160" w:hanging="360"/>
+      </w:pPr>
+      <w:rPr>
+        <w:rFonts w:ascii="Wingdings" w:hAnsi="Wingdings" w:hint="default"/>
+      </w:rPr>
+    </w:lvl>
+    <w:lvl w:ilvl="3" w:tplc="08090001" w:tentative="1">
+      <w:start w:val="1"/>
+      <w:numFmt w:val="bullet"/>
+      <w:lvlText w:val=""/>
+      <w:lvlJc w:val="left"/>
+      <w:pPr>
+        <w:ind w:left="2880" w:hanging="360"/>
+      </w:pPr>
+      <w:rPr>
+        <w:rFonts w:ascii="Symbol" w:hAnsi="Symbol" w:hint="default"/>
+      </w:rPr>
+    </w:lvl>
+    <w:lvl w:ilvl="4" w:tplc="08090003" w:tentative="1">
+      <w:start w:val="1"/>
+      <w:numFmt w:val="bullet"/>
+      <w:lvlText w:val="o"/>
+      <w:lvlJc w:val="left"/>
+      <w:pPr>
+        <w:ind w:left="3600" w:hanging="360"/>
+      </w:pPr>
+      <w:rPr>
+        <w:rFonts w:ascii="Courier New" w:hAnsi="Courier New" w:cs="Courier New" w:hint="default"/>
+      </w:rPr>
+    </w:lvl>
+    <w:lvl w:ilvl="5" w:tplc="08090005" w:tentative="1">
+      <w:start w:val="1"/>
+      <w:numFmt w:val="bullet"/>
+      <w:lvlText w:val=""/>
+      <w:lvlJc w:val="left"/>
+      <w:pPr>
+        <w:ind w:left="4320" w:hanging="360"/>
+      </w:pPr>
+      <w:rPr>
+        <w:rFonts w:ascii="Wingdings" w:hAnsi="Wingdings" w:hint="default"/>
+      </w:rPr>
+    </w:lvl>
+    <w:lvl w:ilvl="6" w:tplc="08090001" w:tentative="1">
+      <w:start w:val="1"/>
+      <w:numFmt w:val="bullet"/>
+      <w:lvlText w:val=""/>
+      <w:lvlJc w:val="left"/>
+      <w:pPr>
+        <w:ind w:left="5040" w:hanging="360"/>
+      </w:pPr>
+      <w:rPr>
+        <w:rFonts w:ascii="Symbol" w:hAnsi="Symbol" w:hint="default"/>
+      </w:rPr>
+    </w:lvl>
+    <w:lvl w:ilvl="7" w:tplc="08090003" w:tentative="1">
+      <w:start w:val="1"/>
+      <w:numFmt w:val="bullet"/>
+      <w:lvlText w:val="o"/>
+      <w:lvlJc w:val="left"/>
+      <w:pPr>
+        <w:ind w:left="5760" w:hanging="360"/>
+      </w:pPr>
+      <w:rPr>
+        <w:rFonts w:ascii="Courier New" w:hAnsi="Courier New" w:cs="Courier New" w:hint="default"/>
+      </w:rPr>
+    </w:lvl>
+    <w:lvl w:ilvl="8" w:tplc="08090005" w:tentative="1">
+      <w:start w:val="1"/>
+      <w:numFmt w:val="bullet"/>
+      <w:lvlText w:val=""/>
+      <w:lvlJc w:val="left"/>
+      <w:pPr>
+        <w:ind w:left="6480" w:hanging="360"/>
+      </w:pPr>
+      <w:rPr>
+        <w:rFonts w:ascii="Wingdings" w:hAnsi="Wingdings" w:hint="default"/>
+      </w:rPr>
+    </w:lvl>
+  </w:abstractNum>
   <w:num w:numId="1">
-    <w:abstractNumId w:val="1"/>
+    <w:abstractNumId w:val="2"/>
   </w:num>
   <w:num w:numId="2">
     <w:abstractNumId w:val="0"/>
+  </w:num>
+  <w:num w:numId="3">
+    <w:abstractNumId w:val="1"/>
   </w:num>
 </w:numbering>
 </file>
@@ -4330,7 +6498,646 @@
       <w:color w:val="5B9BD5" w:themeColor="accent1"/>
     </w:rPr>
   </w:style>
+  <w:style w:type="character" w:customStyle="1" w:styleId="pl-c1">
+    <w:name w:val="pl-c1"/>
+    <w:basedOn w:val="Carpredefinitoparagrafo"/>
+    <w:rsid w:val="004811BA"/>
+  </w:style>
+  <w:style w:type="character" w:customStyle="1" w:styleId="pl-en">
+    <w:name w:val="pl-en"/>
+    <w:basedOn w:val="Carpredefinitoparagrafo"/>
+    <w:rsid w:val="004811BA"/>
+  </w:style>
+  <w:style w:type="character" w:customStyle="1" w:styleId="pl-k">
+    <w:name w:val="pl-k"/>
+    <w:basedOn w:val="Carpredefinitoparagrafo"/>
+    <w:rsid w:val="004811BA"/>
+  </w:style>
+  <w:style w:type="paragraph" w:styleId="Intestazione">
+    <w:name w:val="header"/>
+    <w:basedOn w:val="Normale"/>
+    <w:link w:val="IntestazioneCarattere"/>
+    <w:uiPriority w:val="99"/>
+    <w:unhideWhenUsed/>
+    <w:rsid w:val="0032010F"/>
+    <w:pPr>
+      <w:tabs>
+        <w:tab w:val="center" w:pos="4513"/>
+        <w:tab w:val="right" w:pos="9026"/>
+      </w:tabs>
+      <w:spacing w:after="0" w:line="240" w:lineRule="auto"/>
+    </w:pPr>
+  </w:style>
+  <w:style w:type="character" w:customStyle="1" w:styleId="IntestazioneCarattere">
+    <w:name w:val="Intestazione Carattere"/>
+    <w:basedOn w:val="Carpredefinitoparagrafo"/>
+    <w:link w:val="Intestazione"/>
+    <w:uiPriority w:val="99"/>
+    <w:rsid w:val="0032010F"/>
+  </w:style>
+  <w:style w:type="paragraph" w:styleId="Pidipagina">
+    <w:name w:val="footer"/>
+    <w:basedOn w:val="Normale"/>
+    <w:link w:val="PidipaginaCarattere"/>
+    <w:uiPriority w:val="99"/>
+    <w:unhideWhenUsed/>
+    <w:rsid w:val="0032010F"/>
+    <w:pPr>
+      <w:tabs>
+        <w:tab w:val="center" w:pos="4513"/>
+        <w:tab w:val="right" w:pos="9026"/>
+      </w:tabs>
+      <w:spacing w:after="0" w:line="240" w:lineRule="auto"/>
+    </w:pPr>
+  </w:style>
+  <w:style w:type="character" w:customStyle="1" w:styleId="PidipaginaCarattere">
+    <w:name w:val="Piè di pagina Carattere"/>
+    <w:basedOn w:val="Carpredefinitoparagrafo"/>
+    <w:link w:val="Pidipagina"/>
+    <w:uiPriority w:val="99"/>
+    <w:rsid w:val="0032010F"/>
+  </w:style>
+  <w:style w:type="paragraph" w:styleId="Testofumetto">
+    <w:name w:val="Balloon Text"/>
+    <w:basedOn w:val="Normale"/>
+    <w:link w:val="TestofumettoCarattere"/>
+    <w:uiPriority w:val="99"/>
+    <w:semiHidden/>
+    <w:unhideWhenUsed/>
+    <w:rsid w:val="00BD7C7A"/>
+    <w:pPr>
+      <w:spacing w:after="0" w:line="240" w:lineRule="auto"/>
+    </w:pPr>
+    <w:rPr>
+      <w:rFonts w:ascii="Segoe UI" w:hAnsi="Segoe UI" w:cs="Segoe UI"/>
+      <w:sz w:val="18"/>
+      <w:szCs w:val="18"/>
+    </w:rPr>
+  </w:style>
+  <w:style w:type="character" w:customStyle="1" w:styleId="TestofumettoCarattere">
+    <w:name w:val="Testo fumetto Carattere"/>
+    <w:basedOn w:val="Carpredefinitoparagrafo"/>
+    <w:link w:val="Testofumetto"/>
+    <w:uiPriority w:val="99"/>
+    <w:semiHidden/>
+    <w:rsid w:val="00BD7C7A"/>
+    <w:rPr>
+      <w:rFonts w:ascii="Segoe UI" w:hAnsi="Segoe UI" w:cs="Segoe UI"/>
+      <w:sz w:val="18"/>
+      <w:szCs w:val="18"/>
+    </w:rPr>
+  </w:style>
 </w:styles>
+</file>
+
+<file path=word/glossary/document.xml><?xml version="1.0" encoding="utf-8"?>
+<w:glossaryDocument xmlns:wpc="http://schemas.microsoft.com/office/word/2010/wordprocessingCanvas" xmlns:cx="http://schemas.microsoft.com/office/drawing/2014/chartex" xmlns:mc="http://schemas.openxmlformats.org/markup-compatibility/2006" xmlns:o="urn:schemas-microsoft-com:office:office" xmlns:r="http://schemas.openxmlformats.org/officeDocument/2006/relationships" xmlns:m="http://schemas.openxmlformats.org/officeDocument/2006/math" xmlns:v="urn:schemas-microsoft-com:vml" xmlns:wp14="http://schemas.microsoft.com/office/word/2010/wordprocessingDrawing" xmlns:wp="http://schemas.openxmlformats.org/drawingml/2006/wordprocessingDrawing" xmlns:w10="urn:schemas-microsoft-com:office:word" xmlns:w="http://schemas.openxmlformats.org/wordprocessingml/2006/main" xmlns:w14="http://schemas.microsoft.com/office/word/2010/wordml" xmlns:w15="http://schemas.microsoft.com/office/word/2012/wordml" xmlns:w16se="http://schemas.microsoft.com/office/word/2015/wordml/symex" xmlns:wpg="http://schemas.microsoft.com/office/word/2010/wordprocessingGroup" xmlns:wpi="http://schemas.microsoft.com/office/word/2010/wordprocessingInk" xmlns:wne="http://schemas.microsoft.com/office/word/2006/wordml" xmlns:wps="http://schemas.microsoft.com/office/word/2010/wordprocessingShape" mc:Ignorable="w14 w15 w16se wp14"/>
+</file>
+
+<file path=word/glossary/fontTable.xml><?xml version="1.0" encoding="utf-8"?>
+<w:fonts xmlns:mc="http://schemas.openxmlformats.org/markup-compatibility/2006" xmlns:r="http://schemas.openxmlformats.org/officeDocument/2006/relationships" xmlns:w="http://schemas.openxmlformats.org/wordprocessingml/2006/main" xmlns:w14="http://schemas.microsoft.com/office/word/2010/wordml" xmlns:w15="http://schemas.microsoft.com/office/word/2012/wordml" xmlns:w16se="http://schemas.microsoft.com/office/word/2015/wordml/symex" mc:Ignorable="w14 w15 w16se">
+  <w:font w:name="Symbol">
+    <w:panose1 w:val="05050102010706020507"/>
+    <w:charset w:val="02"/>
+    <w:family w:val="roman"/>
+    <w:pitch w:val="variable"/>
+    <w:sig w:usb0="00000000" w:usb1="10000000" w:usb2="00000000" w:usb3="00000000" w:csb0="80000000" w:csb1="00000000"/>
+  </w:font>
+  <w:font w:name="Times New Roman">
+    <w:panose1 w:val="02020603050405020304"/>
+    <w:charset w:val="00"/>
+    <w:family w:val="roman"/>
+    <w:pitch w:val="variable"/>
+    <w:sig w:usb0="E0002AFF" w:usb1="C0007841" w:usb2="00000009" w:usb3="00000000" w:csb0="000001FF" w:csb1="00000000"/>
+  </w:font>
+  <w:font w:name="Courier New">
+    <w:panose1 w:val="02070309020205020404"/>
+    <w:charset w:val="00"/>
+    <w:family w:val="modern"/>
+    <w:pitch w:val="fixed"/>
+    <w:sig w:usb0="E0002EFF" w:usb1="C0007843" w:usb2="00000009" w:usb3="00000000" w:csb0="000001FF" w:csb1="00000000"/>
+  </w:font>
+  <w:font w:name="Wingdings">
+    <w:panose1 w:val="05000000000000000000"/>
+    <w:charset w:val="02"/>
+    <w:family w:val="auto"/>
+    <w:pitch w:val="variable"/>
+    <w:sig w:usb0="00000000" w:usb1="10000000" w:usb2="00000000" w:usb3="00000000" w:csb0="80000000" w:csb1="00000000"/>
+  </w:font>
+  <w:font w:name="Calibri">
+    <w:panose1 w:val="020F0502020204030204"/>
+    <w:charset w:val="00"/>
+    <w:family w:val="swiss"/>
+    <w:pitch w:val="variable"/>
+    <w:sig w:usb0="E0002AFF" w:usb1="4000ACFF" w:usb2="00000001" w:usb3="00000000" w:csb0="000001FF" w:csb1="00000000"/>
+  </w:font>
+  <w:font w:name="Calibri Light">
+    <w:panose1 w:val="020F0302020204030204"/>
+    <w:charset w:val="00"/>
+    <w:family w:val="swiss"/>
+    <w:pitch w:val="variable"/>
+    <w:sig w:usb0="A0002AEF" w:usb1="4000207B" w:usb2="00000000" w:usb3="00000000" w:csb0="000001FF" w:csb1="00000000"/>
+  </w:font>
+  <w:font w:name="Segoe UI">
+    <w:panose1 w:val="020B0502040204020203"/>
+    <w:charset w:val="00"/>
+    <w:family w:val="swiss"/>
+    <w:pitch w:val="variable"/>
+    <w:sig w:usb0="E4002EFF" w:usb1="C000E47F" w:usb2="00000009" w:usb3="00000000" w:csb0="000001FF" w:csb1="00000000"/>
+  </w:font>
+  <w:font w:name="Cambria Math">
+    <w:panose1 w:val="02040503050406030204"/>
+    <w:charset w:val="00"/>
+    <w:family w:val="roman"/>
+    <w:pitch w:val="variable"/>
+    <w:sig w:usb0="E00002FF" w:usb1="420024FF" w:usb2="00000000" w:usb3="00000000" w:csb0="0000019F" w:csb1="00000000"/>
+  </w:font>
+  <w:font w:name="Consolas">
+    <w:panose1 w:val="020B0609020204030204"/>
+    <w:charset w:val="00"/>
+    <w:family w:val="modern"/>
+    <w:pitch w:val="fixed"/>
+    <w:sig w:usb0="E00006FF" w:usb1="0000FCFF" w:usb2="00000001" w:usb3="00000000" w:csb0="0000019F" w:csb1="00000000"/>
+  </w:font>
+</w:fonts>
+</file>
+
+<file path=word/glossary/settings.xml><?xml version="1.0" encoding="utf-8"?>
+<w:settings xmlns:mc="http://schemas.openxmlformats.org/markup-compatibility/2006" xmlns:o="urn:schemas-microsoft-com:office:office" xmlns:r="http://schemas.openxmlformats.org/officeDocument/2006/relationships" xmlns:m="http://schemas.openxmlformats.org/officeDocument/2006/math" xmlns:v="urn:schemas-microsoft-com:vml" xmlns:w10="urn:schemas-microsoft-com:office:word" xmlns:w="http://schemas.openxmlformats.org/wordprocessingml/2006/main" xmlns:w14="http://schemas.microsoft.com/office/word/2010/wordml" xmlns:w15="http://schemas.microsoft.com/office/word/2012/wordml" xmlns:w16se="http://schemas.microsoft.com/office/word/2015/wordml/symex" xmlns:sl="http://schemas.openxmlformats.org/schemaLibrary/2006/main" mc:Ignorable="w14 w15 w16se">
+  <w:view w:val="normal"/>
+  <w:defaultTabStop w:val="720"/>
+  <w:characterSpacingControl w:val="doNotCompress"/>
+  <w:compat>
+    <w:useFELayout/>
+    <w:compatSetting w:name="compatibilityMode" w:uri="http://schemas.microsoft.com/office/word" w:val="15"/>
+    <w:compatSetting w:name="overrideTableStyleFontSizeAndJustification" w:uri="http://schemas.microsoft.com/office/word" w:val="1"/>
+    <w:compatSetting w:name="enableOpenTypeFeatures" w:uri="http://schemas.microsoft.com/office/word" w:val="1"/>
+    <w:compatSetting w:name="doNotFlipMirrorIndents" w:uri="http://schemas.microsoft.com/office/word" w:val="1"/>
+    <w:compatSetting w:name="differentiateMultirowTableHeaders" w:uri="http://schemas.microsoft.com/office/word" w:val="1"/>
+  </w:compat>
+  <w:rsids>
+    <w:rsidRoot w:val="00AF5290"/>
+    <w:rsid w:val="00AF5290"/>
+    <w:rsid w:val="00BE2729"/>
+  </w:rsids>
+  <m:mathPr>
+    <m:mathFont m:val="Cambria Math"/>
+    <m:brkBin m:val="before"/>
+    <m:brkBinSub m:val="--"/>
+    <m:smallFrac m:val="0"/>
+    <m:dispDef/>
+    <m:lMargin m:val="0"/>
+    <m:rMargin m:val="0"/>
+    <m:defJc m:val="centerGroup"/>
+    <m:wrapIndent m:val="1440"/>
+    <m:intLim m:val="subSup"/>
+    <m:naryLim m:val="undOvr"/>
+  </m:mathPr>
+  <w:themeFontLang w:val="en-GB"/>
+  <w:clrSchemeMapping w:bg1="light1" w:t1="dark1" w:bg2="light2" w:t2="dark2" w:accent1="accent1" w:accent2="accent2" w:accent3="accent3" w:accent4="accent4" w:accent5="accent5" w:accent6="accent6" w:hyperlink="hyperlink" w:followedHyperlink="followedHyperlink"/>
+  <w:decimalSymbol w:val="."/>
+  <w:listSeparator w:val=","/>
+  <w15:chartTrackingRefBased/>
+</w:settings>
+</file>
+
+<file path=word/glossary/styles.xml><?xml version="1.0" encoding="utf-8"?>
+<w:styles xmlns:mc="http://schemas.openxmlformats.org/markup-compatibility/2006" xmlns:r="http://schemas.openxmlformats.org/officeDocument/2006/relationships" xmlns:w="http://schemas.openxmlformats.org/wordprocessingml/2006/main" xmlns:w14="http://schemas.microsoft.com/office/word/2010/wordml" xmlns:w15="http://schemas.microsoft.com/office/word/2012/wordml" xmlns:w16se="http://schemas.microsoft.com/office/word/2015/wordml/symex" mc:Ignorable="w14 w15 w16se">
+  <w:docDefaults>
+    <w:rPrDefault>
+      <w:rPr>
+        <w:rFonts w:asciiTheme="minorHAnsi" w:eastAsiaTheme="minorEastAsia" w:hAnsiTheme="minorHAnsi" w:cstheme="minorBidi"/>
+        <w:sz w:val="22"/>
+        <w:szCs w:val="22"/>
+        <w:lang w:val="en-GB" w:eastAsia="en-GB" w:bidi="ar-SA"/>
+      </w:rPr>
+    </w:rPrDefault>
+    <w:pPrDefault>
+      <w:pPr>
+        <w:spacing w:after="160" w:line="259" w:lineRule="auto"/>
+      </w:pPr>
+    </w:pPrDefault>
+  </w:docDefaults>
+  <w:latentStyles w:defLockedState="0" w:defUIPriority="99" w:defSemiHidden="0" w:defUnhideWhenUsed="0" w:defQFormat="0" w:count="371">
+    <w:lsdException w:name="Normal" w:uiPriority="0" w:qFormat="1"/>
+    <w:lsdException w:name="heading 1" w:uiPriority="9" w:qFormat="1"/>
+    <w:lsdException w:name="heading 2" w:semiHidden="1" w:uiPriority="9" w:unhideWhenUsed="1" w:qFormat="1"/>
+    <w:lsdException w:name="heading 3" w:semiHidden="1" w:uiPriority="9" w:unhideWhenUsed="1" w:qFormat="1"/>
+    <w:lsdException w:name="heading 4" w:semiHidden="1" w:uiPriority="9" w:unhideWhenUsed="1" w:qFormat="1"/>
+    <w:lsdException w:name="heading 5" w:semiHidden="1" w:uiPriority="9" w:unhideWhenUsed="1" w:qFormat="1"/>
+    <w:lsdException w:name="heading 6" w:semiHidden="1" w:uiPriority="9" w:unhideWhenUsed="1" w:qFormat="1"/>
+    <w:lsdException w:name="heading 7" w:semiHidden="1" w:uiPriority="9" w:unhideWhenUsed="1" w:qFormat="1"/>
+    <w:lsdException w:name="heading 8" w:semiHidden="1" w:uiPriority="9" w:unhideWhenUsed="1" w:qFormat="1"/>
+    <w:lsdException w:name="heading 9" w:semiHidden="1" w:uiPriority="9" w:unhideWhenUsed="1" w:qFormat="1"/>
+    <w:lsdException w:name="index 1" w:semiHidden="1" w:unhideWhenUsed="1"/>
+    <w:lsdException w:name="index 2" w:semiHidden="1" w:unhideWhenUsed="1"/>
+    <w:lsdException w:name="index 3" w:semiHidden="1" w:unhideWhenUsed="1"/>
+    <w:lsdException w:name="index 4" w:semiHidden="1" w:unhideWhenUsed="1"/>
+    <w:lsdException w:name="index 5" w:semiHidden="1" w:unhideWhenUsed="1"/>
+    <w:lsdException w:name="index 6" w:semiHidden="1" w:unhideWhenUsed="1"/>
+    <w:lsdException w:name="index 7" w:semiHidden="1" w:unhideWhenUsed="1"/>
+    <w:lsdException w:name="index 8" w:semiHidden="1" w:unhideWhenUsed="1"/>
+    <w:lsdException w:name="index 9" w:semiHidden="1" w:unhideWhenUsed="1"/>
+    <w:lsdException w:name="toc 1" w:semiHidden="1" w:uiPriority="39" w:unhideWhenUsed="1"/>
+    <w:lsdException w:name="toc 2" w:semiHidden="1" w:uiPriority="39" w:unhideWhenUsed="1"/>
+    <w:lsdException w:name="toc 3" w:semiHidden="1" w:uiPriority="39" w:unhideWhenUsed="1"/>
+    <w:lsdException w:name="toc 4" w:semiHidden="1" w:uiPriority="39" w:unhideWhenUsed="1"/>
+    <w:lsdException w:name="toc 5" w:semiHidden="1" w:uiPriority="39" w:unhideWhenUsed="1"/>
+    <w:lsdException w:name="toc 6" w:semiHidden="1" w:uiPriority="39" w:unhideWhenUsed="1"/>
+    <w:lsdException w:name="toc 7" w:semiHidden="1" w:uiPriority="39" w:unhideWhenUsed="1"/>
+    <w:lsdException w:name="toc 8" w:semiHidden="1" w:uiPriority="39" w:unhideWhenUsed="1"/>
+    <w:lsdException w:name="toc 9" w:semiHidden="1" w:uiPriority="39" w:unhideWhenUsed="1"/>
+    <w:lsdException w:name="Normal Indent" w:semiHidden="1" w:unhideWhenUsed="1"/>
+    <w:lsdException w:name="footnote text" w:semiHidden="1" w:unhideWhenUsed="1"/>
+    <w:lsdException w:name="annotation text" w:semiHidden="1" w:unhideWhenUsed="1"/>
+    <w:lsdException w:name="header" w:semiHidden="1" w:unhideWhenUsed="1"/>
+    <w:lsdException w:name="footer" w:semiHidden="1" w:unhideWhenUsed="1"/>
+    <w:lsdException w:name="index heading" w:semiHidden="1" w:unhideWhenUsed="1"/>
+    <w:lsdException w:name="caption" w:semiHidden="1" w:uiPriority="35" w:unhideWhenUsed="1" w:qFormat="1"/>
+    <w:lsdException w:name="table of figures" w:semiHidden="1" w:unhideWhenUsed="1"/>
+    <w:lsdException w:name="envelope address" w:semiHidden="1" w:unhideWhenUsed="1"/>
+    <w:lsdException w:name="envelope return" w:semiHidden="1" w:unhideWhenUsed="1"/>
+    <w:lsdException w:name="footnote reference" w:semiHidden="1" w:unhideWhenUsed="1"/>
+    <w:lsdException w:name="annotation reference" w:semiHidden="1" w:unhideWhenUsed="1"/>
+    <w:lsdException w:name="line number" w:semiHidden="1" w:unhideWhenUsed="1"/>
+    <w:lsdException w:name="page number" w:semiHidden="1" w:unhideWhenUsed="1"/>
+    <w:lsdException w:name="endnote reference" w:semiHidden="1" w:unhideWhenUsed="1"/>
+    <w:lsdException w:name="endnote text" w:semiHidden="1" w:unhideWhenUsed="1"/>
+    <w:lsdException w:name="table of authorities" w:semiHidden="1" w:unhideWhenUsed="1"/>
+    <w:lsdException w:name="macro" w:semiHidden="1" w:unhideWhenUsed="1"/>
+    <w:lsdException w:name="toa heading" w:semiHidden="1" w:unhideWhenUsed="1"/>
+    <w:lsdException w:name="List" w:semiHidden="1" w:unhideWhenUsed="1"/>
+    <w:lsdException w:name="List Bullet" w:semiHidden="1" w:unhideWhenUsed="1"/>
+    <w:lsdException w:name="List Number" w:semiHidden="1" w:unhideWhenUsed="1"/>
+    <w:lsdException w:name="List 2" w:semiHidden="1" w:unhideWhenUsed="1"/>
+    <w:lsdException w:name="List 3" w:semiHidden="1" w:unhideWhenUsed="1"/>
+    <w:lsdException w:name="List 4" w:semiHidden="1" w:unhideWhenUsed="1"/>
+    <w:lsdException w:name="List 5" w:semiHidden="1" w:unhideWhenUsed="1"/>
+    <w:lsdException w:name="List Bullet 2" w:semiHidden="1" w:unhideWhenUsed="1"/>
+    <w:lsdException w:name="List Bullet 3" w:semiHidden="1" w:unhideWhenUsed="1"/>
+    <w:lsdException w:name="List Bullet 4" w:semiHidden="1" w:unhideWhenUsed="1"/>
+    <w:lsdException w:name="List Bullet 5" w:semiHidden="1" w:unhideWhenUsed="1"/>
+    <w:lsdException w:name="List Number 2" w:semiHidden="1" w:unhideWhenUsed="1"/>
+    <w:lsdException w:name="List Number 3" w:semiHidden="1" w:unhideWhenUsed="1"/>
+    <w:lsdException w:name="List Number 4" w:semiHidden="1" w:unhideWhenUsed="1"/>
+    <w:lsdException w:name="List Number 5" w:semiHidden="1" w:unhideWhenUsed="1"/>
+    <w:lsdException w:name="Title" w:uiPriority="10" w:qFormat="1"/>
+    <w:lsdException w:name="Closing" w:semiHidden="1" w:unhideWhenUsed="1"/>
+    <w:lsdException w:name="Signature" w:semiHidden="1" w:unhideWhenUsed="1"/>
+    <w:lsdException w:name="Default Paragraph Font" w:semiHidden="1" w:uiPriority="1" w:unhideWhenUsed="1"/>
+    <w:lsdException w:name="Body Text" w:semiHidden="1" w:unhideWhenUsed="1"/>
+    <w:lsdException w:name="Body Text Indent" w:semiHidden="1" w:unhideWhenUsed="1"/>
+    <w:lsdException w:name="List Continue" w:semiHidden="1" w:unhideWhenUsed="1"/>
+    <w:lsdException w:name="List Continue 2" w:semiHidden="1" w:unhideWhenUsed="1"/>
+    <w:lsdException w:name="List Continue 3" w:semiHidden="1" w:unhideWhenUsed="1"/>
+    <w:lsdException w:name="List Continue 4" w:semiHidden="1" w:unhideWhenUsed="1"/>
+    <w:lsdException w:name="List Continue 5" w:semiHidden="1" w:unhideWhenUsed="1"/>
+    <w:lsdException w:name="Message Header" w:semiHidden="1" w:unhideWhenUsed="1"/>
+    <w:lsdException w:name="Subtitle" w:uiPriority="11" w:qFormat="1"/>
+    <w:lsdException w:name="Salutation" w:semiHidden="1" w:unhideWhenUsed="1"/>
+    <w:lsdException w:name="Date" w:semiHidden="1" w:unhideWhenUsed="1"/>
+    <w:lsdException w:name="Body Text First Indent" w:semiHidden="1" w:unhideWhenUsed="1"/>
+    <w:lsdException w:name="Body Text First Indent 2" w:semiHidden="1" w:unhideWhenUsed="1"/>
+    <w:lsdException w:name="Note Heading" w:semiHidden="1" w:unhideWhenUsed="1"/>
+    <w:lsdException w:name="Body Text 2" w:semiHidden="1" w:unhideWhenUsed="1"/>
+    <w:lsdException w:name="Body Text 3" w:semiHidden="1" w:unhideWhenUsed="1"/>
+    <w:lsdException w:name="Body Text Indent 2" w:semiHidden="1" w:unhideWhenUsed="1"/>
+    <w:lsdException w:name="Body Text Indent 3" w:semiHidden="1" w:unhideWhenUsed="1"/>
+    <w:lsdException w:name="Block Text" w:semiHidden="1" w:unhideWhenUsed="1"/>
+    <w:lsdException w:name="Hyperlink" w:semiHidden="1" w:unhideWhenUsed="1"/>
+    <w:lsdException w:name="FollowedHyperlink" w:semiHidden="1" w:unhideWhenUsed="1"/>
+    <w:lsdException w:name="Strong" w:uiPriority="22" w:qFormat="1"/>
+    <w:lsdException w:name="Emphasis" w:uiPriority="20" w:qFormat="1"/>
+    <w:lsdException w:name="Document Map" w:semiHidden="1" w:unhideWhenUsed="1"/>
+    <w:lsdException w:name="Plain Text" w:semiHidden="1" w:unhideWhenUsed="1"/>
+    <w:lsdException w:name="E-mail Signature" w:semiHidden="1" w:unhideWhenUsed="1"/>
+    <w:lsdException w:name="HTML Top of Form" w:semiHidden="1" w:unhideWhenUsed="1"/>
+    <w:lsdException w:name="HTML Bottom of Form" w:semiHidden="1" w:unhideWhenUsed="1"/>
+    <w:lsdException w:name="Normal (Web)" w:semiHidden="1" w:unhideWhenUsed="1"/>
+    <w:lsdException w:name="HTML Acronym" w:semiHidden="1" w:unhideWhenUsed="1"/>
+    <w:lsdException w:name="HTML Address" w:semiHidden="1" w:unhideWhenUsed="1"/>
+    <w:lsdException w:name="HTML Cite" w:semiHidden="1" w:unhideWhenUsed="1"/>
+    <w:lsdException w:name="HTML Code" w:semiHidden="1" w:unhideWhenUsed="1"/>
+    <w:lsdException w:name="HTML Definition" w:semiHidden="1" w:unhideWhenUsed="1"/>
+    <w:lsdException w:name="HTML Keyboard" w:semiHidden="1" w:unhideWhenUsed="1"/>
+    <w:lsdException w:name="HTML Preformatted" w:semiHidden="1" w:unhideWhenUsed="1"/>
+    <w:lsdException w:name="HTML Sample" w:semiHidden="1" w:unhideWhenUsed="1"/>
+    <w:lsdException w:name="HTML Typewriter" w:semiHidden="1" w:unhideWhenUsed="1"/>
+    <w:lsdException w:name="HTML Variable" w:semiHidden="1" w:unhideWhenUsed="1"/>
+    <w:lsdException w:name="Normal Table" w:semiHidden="1" w:unhideWhenUsed="1"/>
+    <w:lsdException w:name="annotation subject" w:semiHidden="1" w:unhideWhenUsed="1"/>
+    <w:lsdException w:name="No List" w:semiHidden="1" w:unhideWhenUsed="1"/>
+    <w:lsdException w:name="Outline List 1" w:semiHidden="1" w:unhideWhenUsed="1"/>
+    <w:lsdException w:name="Outline List 2" w:semiHidden="1" w:unhideWhenUsed="1"/>
+    <w:lsdException w:name="Outline List 3" w:semiHidden="1" w:unhideWhenUsed="1"/>
+    <w:lsdException w:name="Table Simple 1" w:semiHidden="1" w:unhideWhenUsed="1"/>
+    <w:lsdException w:name="Table Simple 2" w:semiHidden="1" w:unhideWhenUsed="1"/>
+    <w:lsdException w:name="Table Simple 3" w:semiHidden="1" w:unhideWhenUsed="1"/>
+    <w:lsdException w:name="Table Classic 1" w:semiHidden="1" w:unhideWhenUsed="1"/>
+    <w:lsdException w:name="Table Classic 2" w:semiHidden="1" w:unhideWhenUsed="1"/>
+    <w:lsdException w:name="Table Classic 3" w:semiHidden="1" w:unhideWhenUsed="1"/>
+    <w:lsdException w:name="Table Classic 4" w:semiHidden="1" w:unhideWhenUsed="1"/>
+    <w:lsdException w:name="Table Colorful 1" w:semiHidden="1" w:unhideWhenUsed="1"/>
+    <w:lsdException w:name="Table Colorful 2" w:semiHidden="1" w:unhideWhenUsed="1"/>
+    <w:lsdException w:name="Table Colorful 3" w:semiHidden="1" w:unhideWhenUsed="1"/>
+    <w:lsdException w:name="Table Columns 1" w:semiHidden="1" w:unhideWhenUsed="1"/>
+    <w:lsdException w:name="Table Columns 2" w:semiHidden="1" w:unhideWhenUsed="1"/>
+    <w:lsdException w:name="Table Columns 3" w:semiHidden="1" w:unhideWhenUsed="1"/>
+    <w:lsdException w:name="Table Columns 4" w:semiHidden="1" w:unhideWhenUsed="1"/>
+    <w:lsdException w:name="Table Columns 5" w:semiHidden="1" w:unhideWhenUsed="1"/>
+    <w:lsdException w:name="Table Grid 1" w:semiHidden="1" w:unhideWhenUsed="1"/>
+    <w:lsdException w:name="Table Grid 2" w:semiHidden="1" w:unhideWhenUsed="1"/>
+    <w:lsdException w:name="Table Grid 3" w:semiHidden="1" w:unhideWhenUsed="1"/>
+    <w:lsdException w:name="Table Grid 4" w:semiHidden="1" w:unhideWhenUsed="1"/>
+    <w:lsdException w:name="Table Grid 5" w:semiHidden="1" w:unhideWhenUsed="1"/>
+    <w:lsdException w:name="Table Grid 6" w:semiHidden="1" w:unhideWhenUsed="1"/>
+    <w:lsdException w:name="Table Grid 7" w:semiHidden="1" w:unhideWhenUsed="1"/>
+    <w:lsdException w:name="Table Grid 8" w:semiHidden="1" w:unhideWhenUsed="1"/>
+    <w:lsdException w:name="Table List 1" w:semiHidden="1" w:unhideWhenUsed="1"/>
+    <w:lsdException w:name="Table List 2" w:semiHidden="1" w:unhideWhenUsed="1"/>
+    <w:lsdException w:name="Table List 3" w:semiHidden="1" w:unhideWhenUsed="1"/>
+    <w:lsdException w:name="Table List 4" w:semiHidden="1" w:unhideWhenUsed="1"/>
+    <w:lsdException w:name="Table List 5" w:semiHidden="1" w:unhideWhenUsed="1"/>
+    <w:lsdException w:name="Table List 6" w:semiHidden="1" w:unhideWhenUsed="1"/>
+    <w:lsdException w:name="Table List 7" w:semiHidden="1" w:unhideWhenUsed="1"/>
+    <w:lsdException w:name="Table List 8" w:semiHidden="1" w:unhideWhenUsed="1"/>
+    <w:lsdException w:name="Table 3D effects 1" w:semiHidden="1" w:unhideWhenUsed="1"/>
+    <w:lsdException w:name="Table 3D effects 2" w:semiHidden="1" w:unhideWhenUsed="1"/>
+    <w:lsdException w:name="Table 3D effects 3" w:semiHidden="1" w:unhideWhenUsed="1"/>
+    <w:lsdException w:name="Table Contemporary" w:semiHidden="1" w:unhideWhenUsed="1"/>
+    <w:lsdException w:name="Table Elegant" w:semiHidden="1" w:unhideWhenUsed="1"/>
+    <w:lsdException w:name="Table Professional" w:semiHidden="1" w:unhideWhenUsed="1"/>
+    <w:lsdException w:name="Table Subtle 1" w:semiHidden="1" w:unhideWhenUsed="1"/>
+    <w:lsdException w:name="Table Subtle 2" w:semiHidden="1" w:unhideWhenUsed="1"/>
+    <w:lsdException w:name="Table Web 1" w:semiHidden="1" w:unhideWhenUsed="1"/>
+    <w:lsdException w:name="Table Web 2" w:semiHidden="1" w:unhideWhenUsed="1"/>
+    <w:lsdException w:name="Table Web 3" w:semiHidden="1" w:unhideWhenUsed="1"/>
+    <w:lsdException w:name="Balloon Text" w:semiHidden="1" w:unhideWhenUsed="1"/>
+    <w:lsdException w:name="Table Grid" w:uiPriority="39"/>
+    <w:lsdException w:name="Table Theme" w:semiHidden="1" w:unhideWhenUsed="1"/>
+    <w:lsdException w:name="Placeholder Text" w:semiHidden="1"/>
+    <w:lsdException w:name="No Spacing" w:uiPriority="1" w:qFormat="1"/>
+    <w:lsdException w:name="Light Shading" w:uiPriority="60"/>
+    <w:lsdException w:name="Light List" w:uiPriority="61"/>
+    <w:lsdException w:name="Light Grid" w:uiPriority="62"/>
+    <w:lsdException w:name="Medium Shading 1" w:uiPriority="63"/>
+    <w:lsdException w:name="Medium Shading 2" w:uiPriority="64"/>
+    <w:lsdException w:name="Medium List 1" w:uiPriority="65"/>
+    <w:lsdException w:name="Medium List 2" w:uiPriority="66"/>
+    <w:lsdException w:name="Medium Grid 1" w:uiPriority="67"/>
+    <w:lsdException w:name="Medium Grid 2" w:uiPriority="68"/>
+    <w:lsdException w:name="Medium Grid 3" w:uiPriority="69"/>
+    <w:lsdException w:name="Dark List" w:uiPriority="70"/>
+    <w:lsdException w:name="Colorful Shading" w:uiPriority="71"/>
+    <w:lsdException w:name="Colorful List" w:uiPriority="72"/>
+    <w:lsdException w:name="Colorful Grid" w:uiPriority="73"/>
+    <w:lsdException w:name="Light Shading Accent 1" w:uiPriority="60"/>
+    <w:lsdException w:name="Light List Accent 1" w:uiPriority="61"/>
+    <w:lsdException w:name="Light Grid Accent 1" w:uiPriority="62"/>
+    <w:lsdException w:name="Medium Shading 1 Accent 1" w:uiPriority="63"/>
+    <w:lsdException w:name="Medium Shading 2 Accent 1" w:uiPriority="64"/>
+    <w:lsdException w:name="Medium List 1 Accent 1" w:uiPriority="65"/>
+    <w:lsdException w:name="Revision" w:semiHidden="1"/>
+    <w:lsdException w:name="List Paragraph" w:uiPriority="34" w:qFormat="1"/>
+    <w:lsdException w:name="Quote" w:uiPriority="29" w:qFormat="1"/>
+    <w:lsdException w:name="Intense Quote" w:uiPriority="30" w:qFormat="1"/>
+    <w:lsdException w:name="Medium List 2 Accent 1" w:uiPriority="66"/>
+    <w:lsdException w:name="Medium Grid 1 Accent 1" w:uiPriority="67"/>
+    <w:lsdException w:name="Medium Grid 2 Accent 1" w:uiPriority="68"/>
+    <w:lsdException w:name="Medium Grid 3 Accent 1" w:uiPriority="69"/>
+    <w:lsdException w:name="Dark List Accent 1" w:uiPriority="70"/>
+    <w:lsdException w:name="Colorful Shading Accent 1" w:uiPriority="71"/>
+    <w:lsdException w:name="Colorful List Accent 1" w:uiPriority="72"/>
+    <w:lsdException w:name="Colorful Grid Accent 1" w:uiPriority="73"/>
+    <w:lsdException w:name="Light Shading Accent 2" w:uiPriority="60"/>
+    <w:lsdException w:name="Light List Accent 2" w:uiPriority="61"/>
+    <w:lsdException w:name="Light Grid Accent 2" w:uiPriority="62"/>
+    <w:lsdException w:name="Medium Shading 1 Accent 2" w:uiPriority="63"/>
+    <w:lsdException w:name="Medium Shading 2 Accent 2" w:uiPriority="64"/>
+    <w:lsdException w:name="Medium List 1 Accent 2" w:uiPriority="65"/>
+    <w:lsdException w:name="Medium List 2 Accent 2" w:uiPriority="66"/>
+    <w:lsdException w:name="Medium Grid 1 Accent 2" w:uiPriority="67"/>
+    <w:lsdException w:name="Medium Grid 2 Accent 2" w:uiPriority="68"/>
+    <w:lsdException w:name="Medium Grid 3 Accent 2" w:uiPriority="69"/>
+    <w:lsdException w:name="Dark List Accent 2" w:uiPriority="70"/>
+    <w:lsdException w:name="Colorful Shading Accent 2" w:uiPriority="71"/>
+    <w:lsdException w:name="Colorful List Accent 2" w:uiPriority="72"/>
+    <w:lsdException w:name="Colorful Grid Accent 2" w:uiPriority="73"/>
+    <w:lsdException w:name="Light Shading Accent 3" w:uiPriority="60"/>
+    <w:lsdException w:name="Light List Accent 3" w:uiPriority="61"/>
+    <w:lsdException w:name="Light Grid Accent 3" w:uiPriority="62"/>
+    <w:lsdException w:name="Medium Shading 1 Accent 3" w:uiPriority="63"/>
+    <w:lsdException w:name="Medium Shading 2 Accent 3" w:uiPriority="64"/>
+    <w:lsdException w:name="Medium List 1 Accent 3" w:uiPriority="65"/>
+    <w:lsdException w:name="Medium List 2 Accent 3" w:uiPriority="66"/>
+    <w:lsdException w:name="Medium Grid 1 Accent 3" w:uiPriority="67"/>
+    <w:lsdException w:name="Medium Grid 2 Accent 3" w:uiPriority="68"/>
+    <w:lsdException w:name="Medium Grid 3 Accent 3" w:uiPriority="69"/>
+    <w:lsdException w:name="Dark List Accent 3" w:uiPriority="70"/>
+    <w:lsdException w:name="Colorful Shading Accent 3" w:uiPriority="71"/>
+    <w:lsdException w:name="Colorful List Accent 3" w:uiPriority="72"/>
+    <w:lsdException w:name="Colorful Grid Accent 3" w:uiPriority="73"/>
+    <w:lsdException w:name="Light Shading Accent 4" w:uiPriority="60"/>
+    <w:lsdException w:name="Light List Accent 4" w:uiPriority="61"/>
+    <w:lsdException w:name="Light Grid Accent 4" w:uiPriority="62"/>
+    <w:lsdException w:name="Medium Shading 1 Accent 4" w:uiPriority="63"/>
+    <w:lsdException w:name="Medium Shading 2 Accent 4" w:uiPriority="64"/>
+    <w:lsdException w:name="Medium List 1 Accent 4" w:uiPriority="65"/>
+    <w:lsdException w:name="Medium List 2 Accent 4" w:uiPriority="66"/>
+    <w:lsdException w:name="Medium Grid 1 Accent 4" w:uiPriority="67"/>
+    <w:lsdException w:name="Medium Grid 2 Accent 4" w:uiPriority="68"/>
+    <w:lsdException w:name="Medium Grid 3 Accent 4" w:uiPriority="69"/>
+    <w:lsdException w:name="Dark List Accent 4" w:uiPriority="70"/>
+    <w:lsdException w:name="Colorful Shading Accent 4" w:uiPriority="71"/>
+    <w:lsdException w:name="Colorful List Accent 4" w:uiPriority="72"/>
+    <w:lsdException w:name="Colorful Grid Accent 4" w:uiPriority="73"/>
+    <w:lsdException w:name="Light Shading Accent 5" w:uiPriority="60"/>
+    <w:lsdException w:name="Light List Accent 5" w:uiPriority="61"/>
+    <w:lsdException w:name="Light Grid Accent 5" w:uiPriority="62"/>
+    <w:lsdException w:name="Medium Shading 1 Accent 5" w:uiPriority="63"/>
+    <w:lsdException w:name="Medium Shading 2 Accent 5" w:uiPriority="64"/>
+    <w:lsdException w:name="Medium List 1 Accent 5" w:uiPriority="65"/>
+    <w:lsdException w:name="Medium List 2 Accent 5" w:uiPriority="66"/>
+    <w:lsdException w:name="Medium Grid 1 Accent 5" w:uiPriority="67"/>
+    <w:lsdException w:name="Medium Grid 2 Accent 5" w:uiPriority="68"/>
+    <w:lsdException w:name="Medium Grid 3 Accent 5" w:uiPriority="69"/>
+    <w:lsdException w:name="Dark List Accent 5" w:uiPriority="70"/>
+    <w:lsdException w:name="Colorful Shading Accent 5" w:uiPriority="71"/>
+    <w:lsdException w:name="Colorful List Accent 5" w:uiPriority="72"/>
+    <w:lsdException w:name="Colorful Grid Accent 5" w:uiPriority="73"/>
+    <w:lsdException w:name="Light Shading Accent 6" w:uiPriority="60"/>
+    <w:lsdException w:name="Light List Accent 6" w:uiPriority="61"/>
+    <w:lsdException w:name="Light Grid Accent 6" w:uiPriority="62"/>
+    <w:lsdException w:name="Medium Shading 1 Accent 6" w:uiPriority="63"/>
+    <w:lsdException w:name="Medium Shading 2 Accent 6" w:uiPriority="64"/>
+    <w:lsdException w:name="Medium List 1 Accent 6" w:uiPriority="65"/>
+    <w:lsdException w:name="Medium List 2 Accent 6" w:uiPriority="66"/>
+    <w:lsdException w:name="Medium Grid 1 Accent 6" w:uiPriority="67"/>
+    <w:lsdException w:name="Medium Grid 2 Accent 6" w:uiPriority="68"/>
+    <w:lsdException w:name="Medium Grid 3 Accent 6" w:uiPriority="69"/>
+    <w:lsdException w:name="Dark List Accent 6" w:uiPriority="70"/>
+    <w:lsdException w:name="Colorful Shading Accent 6" w:uiPriority="71"/>
+    <w:lsdException w:name="Colorful List Accent 6" w:uiPriority="72"/>
+    <w:lsdException w:name="Colorful Grid Accent 6" w:uiPriority="73"/>
+    <w:lsdException w:name="Subtle Emphasis" w:uiPriority="19" w:qFormat="1"/>
+    <w:lsdException w:name="Intense Emphasis" w:uiPriority="21" w:qFormat="1"/>
+    <w:lsdException w:name="Subtle Reference" w:uiPriority="31" w:qFormat="1"/>
+    <w:lsdException w:name="Intense Reference" w:uiPriority="32" w:qFormat="1"/>
+    <w:lsdException w:name="Book Title" w:uiPriority="33" w:qFormat="1"/>
+    <w:lsdException w:name="Bibliography" w:semiHidden="1" w:uiPriority="37" w:unhideWhenUsed="1"/>
+    <w:lsdException w:name="TOC Heading" w:semiHidden="1" w:uiPriority="39" w:unhideWhenUsed="1" w:qFormat="1"/>
+    <w:lsdException w:name="Plain Table 1" w:uiPriority="41"/>
+    <w:lsdException w:name="Plain Table 2" w:uiPriority="42"/>
+    <w:lsdException w:name="Plain Table 3" w:uiPriority="43"/>
+    <w:lsdException w:name="Plain Table 4" w:uiPriority="44"/>
+    <w:lsdException w:name="Plain Table 5" w:uiPriority="45"/>
+    <w:lsdException w:name="Grid Table Light" w:uiPriority="40"/>
+    <w:lsdException w:name="Grid Table 1 Light" w:uiPriority="46"/>
+    <w:lsdException w:name="Grid Table 2" w:uiPriority="47"/>
+    <w:lsdException w:name="Grid Table 3" w:uiPriority="48"/>
+    <w:lsdException w:name="Grid Table 4" w:uiPriority="49"/>
+    <w:lsdException w:name="Grid Table 5 Dark" w:uiPriority="50"/>
+    <w:lsdException w:name="Grid Table 6 Colorful" w:uiPriority="51"/>
+    <w:lsdException w:name="Grid Table 7 Colorful" w:uiPriority="52"/>
+    <w:lsdException w:name="Grid Table 1 Light Accent 1" w:uiPriority="46"/>
+    <w:lsdException w:name="Grid Table 2 Accent 1" w:uiPriority="47"/>
+    <w:lsdException w:name="Grid Table 3 Accent 1" w:uiPriority="48"/>
+    <w:lsdException w:name="Grid Table 4 Accent 1" w:uiPriority="49"/>
+    <w:lsdException w:name="Grid Table 5 Dark Accent 1" w:uiPriority="50"/>
+    <w:lsdException w:name="Grid Table 6 Colorful Accent 1" w:uiPriority="51"/>
+    <w:lsdException w:name="Grid Table 7 Colorful Accent 1" w:uiPriority="52"/>
+    <w:lsdException w:name="Grid Table 1 Light Accent 2" w:uiPriority="46"/>
+    <w:lsdException w:name="Grid Table 2 Accent 2" w:uiPriority="47"/>
+    <w:lsdException w:name="Grid Table 3 Accent 2" w:uiPriority="48"/>
+    <w:lsdException w:name="Grid Table 4 Accent 2" w:uiPriority="49"/>
+    <w:lsdException w:name="Grid Table 5 Dark Accent 2" w:uiPriority="50"/>
+    <w:lsdException w:name="Grid Table 6 Colorful Accent 2" w:uiPriority="51"/>
+    <w:lsdException w:name="Grid Table 7 Colorful Accent 2" w:uiPriority="52"/>
+    <w:lsdException w:name="Grid Table 1 Light Accent 3" w:uiPriority="46"/>
+    <w:lsdException w:name="Grid Table 2 Accent 3" w:uiPriority="47"/>
+    <w:lsdException w:name="Grid Table 3 Accent 3" w:uiPriority="48"/>
+    <w:lsdException w:name="Grid Table 4 Accent 3" w:uiPriority="49"/>
+    <w:lsdException w:name="Grid Table 5 Dark Accent 3" w:uiPriority="50"/>
+    <w:lsdException w:name="Grid Table 6 Colorful Accent 3" w:uiPriority="51"/>
+    <w:lsdException w:name="Grid Table 7 Colorful Accent 3" w:uiPriority="52"/>
+    <w:lsdException w:name="Grid Table 1 Light Accent 4" w:uiPriority="46"/>
+    <w:lsdException w:name="Grid Table 2 Accent 4" w:uiPriority="47"/>
+    <w:lsdException w:name="Grid Table 3 Accent 4" w:uiPriority="48"/>
+    <w:lsdException w:name="Grid Table 4 Accent 4" w:uiPriority="49"/>
+    <w:lsdException w:name="Grid Table 5 Dark Accent 4" w:uiPriority="50"/>
+    <w:lsdException w:name="Grid Table 6 Colorful Accent 4" w:uiPriority="51"/>
+    <w:lsdException w:name="Grid Table 7 Colorful Accent 4" w:uiPriority="52"/>
+    <w:lsdException w:name="Grid Table 1 Light Accent 5" w:uiPriority="46"/>
+    <w:lsdException w:name="Grid Table 2 Accent 5" w:uiPriority="47"/>
+    <w:lsdException w:name="Grid Table 3 Accent 5" w:uiPriority="48"/>
+    <w:lsdException w:name="Grid Table 4 Accent 5" w:uiPriority="49"/>
+    <w:lsdException w:name="Grid Table 5 Dark Accent 5" w:uiPriority="50"/>
+    <w:lsdException w:name="Grid Table 6 Colorful Accent 5" w:uiPriority="51"/>
+    <w:lsdException w:name="Grid Table 7 Colorful Accent 5" w:uiPriority="52"/>
+    <w:lsdException w:name="Grid Table 1 Light Accent 6" w:uiPriority="46"/>
+    <w:lsdException w:name="Grid Table 2 Accent 6" w:uiPriority="47"/>
+    <w:lsdException w:name="Grid Table 3 Accent 6" w:uiPriority="48"/>
+    <w:lsdException w:name="Grid Table 4 Accent 6" w:uiPriority="49"/>
+    <w:lsdException w:name="Grid Table 5 Dark Accent 6" w:uiPriority="50"/>
+    <w:lsdException w:name="Grid Table 6 Colorful Accent 6" w:uiPriority="51"/>
+    <w:lsdException w:name="Grid Table 7 Colorful Accent 6" w:uiPriority="52"/>
+    <w:lsdException w:name="List Table 1 Light" w:uiPriority="46"/>
+    <w:lsdException w:name="List Table 2" w:uiPriority="47"/>
+    <w:lsdException w:name="List Table 3" w:uiPriority="48"/>
+    <w:lsdException w:name="List Table 4" w:uiPriority="49"/>
+    <w:lsdException w:name="List Table 5 Dark" w:uiPriority="50"/>
+    <w:lsdException w:name="List Table 6 Colorful" w:uiPriority="51"/>
+    <w:lsdException w:name="List Table 7 Colorful" w:uiPriority="52"/>
+    <w:lsdException w:name="List Table 1 Light Accent 1" w:uiPriority="46"/>
+    <w:lsdException w:name="List Table 2 Accent 1" w:uiPriority="47"/>
+    <w:lsdException w:name="List Table 3 Accent 1" w:uiPriority="48"/>
+    <w:lsdException w:name="List Table 4 Accent 1" w:uiPriority="49"/>
+    <w:lsdException w:name="List Table 5 Dark Accent 1" w:uiPriority="50"/>
+    <w:lsdException w:name="List Table 6 Colorful Accent 1" w:uiPriority="51"/>
+    <w:lsdException w:name="List Table 7 Colorful Accent 1" w:uiPriority="52"/>
+    <w:lsdException w:name="List Table 1 Light Accent 2" w:uiPriority="46"/>
+    <w:lsdException w:name="List Table 2 Accent 2" w:uiPriority="47"/>
+    <w:lsdException w:name="List Table 3 Accent 2" w:uiPriority="48"/>
+    <w:lsdException w:name="List Table 4 Accent 2" w:uiPriority="49"/>
+    <w:lsdException w:name="List Table 5 Dark Accent 2" w:uiPriority="50"/>
+    <w:lsdException w:name="List Table 6 Colorful Accent 2" w:uiPriority="51"/>
+    <w:lsdException w:name="List Table 7 Colorful Accent 2" w:uiPriority="52"/>
+    <w:lsdException w:name="List Table 1 Light Accent 3" w:uiPriority="46"/>
+    <w:lsdException w:name="List Table 2 Accent 3" w:uiPriority="47"/>
+    <w:lsdException w:name="List Table 3 Accent 3" w:uiPriority="48"/>
+    <w:lsdException w:name="List Table 4 Accent 3" w:uiPriority="49"/>
+    <w:lsdException w:name="List Table 5 Dark Accent 3" w:uiPriority="50"/>
+    <w:lsdException w:name="List Table 6 Colorful Accent 3" w:uiPriority="51"/>
+    <w:lsdException w:name="List Table 7 Colorful Accent 3" w:uiPriority="52"/>
+    <w:lsdException w:name="List Table 1 Light Accent 4" w:uiPriority="46"/>
+    <w:lsdException w:name="List Table 2 Accent 4" w:uiPriority="47"/>
+    <w:lsdException w:name="List Table 3 Accent 4" w:uiPriority="48"/>
+    <w:lsdException w:name="List Table 4 Accent 4" w:uiPriority="49"/>
+    <w:lsdException w:name="List Table 5 Dark Accent 4" w:uiPriority="50"/>
+    <w:lsdException w:name="List Table 6 Colorful Accent 4" w:uiPriority="51"/>
+    <w:lsdException w:name="List Table 7 Colorful Accent 4" w:uiPriority="52"/>
+    <w:lsdException w:name="List Table 1 Light Accent 5" w:uiPriority="46"/>
+    <w:lsdException w:name="List Table 2 Accent 5" w:uiPriority="47"/>
+    <w:lsdException w:name="List Table 3 Accent 5" w:uiPriority="48"/>
+    <w:lsdException w:name="List Table 4 Accent 5" w:uiPriority="49"/>
+    <w:lsdException w:name="List Table 5 Dark Accent 5" w:uiPriority="50"/>
+    <w:lsdException w:name="List Table 6 Colorful Accent 5" w:uiPriority="51"/>
+    <w:lsdException w:name="List Table 7 Colorful Accent 5" w:uiPriority="52"/>
+    <w:lsdException w:name="List Table 1 Light Accent 6" w:uiPriority="46"/>
+    <w:lsdException w:name="List Table 2 Accent 6" w:uiPriority="47"/>
+    <w:lsdException w:name="List Table 3 Accent 6" w:uiPriority="48"/>
+    <w:lsdException w:name="List Table 4 Accent 6" w:uiPriority="49"/>
+    <w:lsdException w:name="List Table 5 Dark Accent 6" w:uiPriority="50"/>
+    <w:lsdException w:name="List Table 6 Colorful Accent 6" w:uiPriority="51"/>
+    <w:lsdException w:name="List Table 7 Colorful Accent 6" w:uiPriority="52"/>
+  </w:latentStyles>
+  <w:style w:type="paragraph" w:default="1" w:styleId="Normale">
+    <w:name w:val="Normal"/>
+    <w:qFormat/>
+  </w:style>
+  <w:style w:type="character" w:default="1" w:styleId="Carpredefinitoparagrafo">
+    <w:name w:val="Default Paragraph Font"/>
+    <w:uiPriority w:val="1"/>
+    <w:semiHidden/>
+    <w:unhideWhenUsed/>
+  </w:style>
+  <w:style w:type="table" w:default="1" w:styleId="Tabellanormale">
+    <w:name w:val="Normal Table"/>
+    <w:uiPriority w:val="99"/>
+    <w:semiHidden/>
+    <w:unhideWhenUsed/>
+    <w:tblPr>
+      <w:tblInd w:w="0" w:type="dxa"/>
+      <w:tblCellMar>
+        <w:top w:w="0" w:type="dxa"/>
+        <w:left w:w="108" w:type="dxa"/>
+        <w:bottom w:w="0" w:type="dxa"/>
+        <w:right w:w="108" w:type="dxa"/>
+      </w:tblCellMar>
+    </w:tblPr>
+  </w:style>
+  <w:style w:type="numbering" w:default="1" w:styleId="Nessunelenco">
+    <w:name w:val="No List"/>
+    <w:uiPriority w:val="99"/>
+    <w:semiHidden/>
+    <w:unhideWhenUsed/>
+  </w:style>
+  <w:style w:type="paragraph" w:customStyle="1" w:styleId="07356C104E5E4EB29AA4B7846E201F3F">
+    <w:name w:val="07356C104E5E4EB29AA4B7846E201F3F"/>
+    <w:rsid w:val="00AF5290"/>
+  </w:style>
+  <w:style w:type="paragraph" w:customStyle="1" w:styleId="286F0F8C7E3C407C8901FB46508D5BF3">
+    <w:name w:val="286F0F8C7E3C407C8901FB46508D5BF3"/>
+    <w:rsid w:val="00AF5290"/>
+  </w:style>
+</w:styles>
+</file>
+
+<file path=word/glossary/webSettings.xml><?xml version="1.0" encoding="utf-8"?>
+<w:webSettings xmlns:mc="http://schemas.openxmlformats.org/markup-compatibility/2006" xmlns:r="http://schemas.openxmlformats.org/officeDocument/2006/relationships" xmlns:w="http://schemas.openxmlformats.org/wordprocessingml/2006/main" xmlns:w14="http://schemas.microsoft.com/office/word/2010/wordml" xmlns:w15="http://schemas.microsoft.com/office/word/2012/wordml" xmlns:w16se="http://schemas.microsoft.com/office/word/2015/wordml/symex" mc:Ignorable="w14 w15 w16se">
+  <w:optimizeForBrowser/>
+  <w:allowPNG/>
+</w:webSettings>
 </file>
 
 <file path=word/theme/theme1.xml><?xml version="1.0" encoding="utf-8"?>
@@ -4592,4 +7399,23 @@
     </a:ext>
   </a:extLst>
 </a:theme>
+</file>
+
+<file path=customXml/item1.xml><?xml version="1.0" encoding="utf-8"?>
+<CoverPageProperties xmlns="http://schemas.microsoft.com/office/2006/coverPageProps">
+  <PublishDate>La Greca Salvatore Gabriele – s281589 – December 2020</PublishDate>
+  <Abstract/>
+  <CompanyAddress/>
+  <CompanyPhone/>
+  <CompanyFax/>
+  <CompanyEmail/>
+</CoverPageProperties>
+</file>
+
+<file path=customXml/itemProps1.xml><?xml version="1.0" encoding="utf-8"?>
+<ds:datastoreItem xmlns:ds="http://schemas.openxmlformats.org/officeDocument/2006/customXml" ds:itemID="{55AF091B-3C7A-41E3-B477-F2FDAA23CFDA}">
+  <ds:schemaRefs>
+    <ds:schemaRef ds:uri="http://schemas.microsoft.com/office/2006/coverPageProps"/>
+  </ds:schemaRefs>
+</ds:datastoreItem>
 </file>
</xml_diff>